<commit_message>
Lab 6 pcb done
</commit_message>
<xml_diff>
--- a/Lab5-Piano/Lab 5 Report.docx
+++ b/Lab5-Piano/Lab 5 Report.docx
@@ -177,19 +177,6 @@
     </w:p>
     <w:p>
       <w:pPr>
-        <w:pStyle w:val="ListParagraph"/>
-        <w:spacing w:after="0" w:line="240" w:lineRule="auto"/>
-        <w:rPr>
-          <w:rFonts w:ascii="Times New Roman" w:hAnsi="Times New Roman" w:cs="Times New Roman"/>
-          <w:sz w:val="24"/>
-          <w:szCs w:val="24"/>
-          <w:u w:val="single"/>
-        </w:rPr>
-      </w:pPr>
-    </w:p>
-    <w:p>
-      <w:pPr>
-        <w:pStyle w:val="ListParagraph"/>
         <w:spacing w:after="0" w:line="240" w:lineRule="auto"/>
         <w:rPr>
           <w:rFonts w:ascii="Times New Roman" w:hAnsi="Times New Roman" w:cs="Times New Roman"/>
@@ -253,32 +240,402 @@
           <w:szCs w:val="24"/>
         </w:rPr>
       </w:pPr>
+    </w:p>
+    <w:p>
+      <w:pPr>
+        <w:pStyle w:val="ListParagraph"/>
+        <w:spacing w:after="0" w:line="240" w:lineRule="auto"/>
+        <w:rPr>
+          <w:rFonts w:ascii="Times New Roman" w:hAnsi="Times New Roman" w:cs="Times New Roman"/>
+          <w:b/>
+          <w:sz w:val="24"/>
+          <w:szCs w:val="24"/>
+        </w:rPr>
+      </w:pPr>
+      <w:r>
+        <w:rPr>
+          <w:rFonts w:ascii="Times New Roman" w:hAnsi="Times New Roman" w:cs="Times New Roman"/>
+          <w:b/>
+          <w:sz w:val="24"/>
+          <w:szCs w:val="24"/>
+        </w:rPr>
+        <w:t>4.1</w:t>
+      </w:r>
+      <w:r>
+        <w:rPr>
+          <w:rFonts w:ascii="Times New Roman" w:hAnsi="Times New Roman" w:cs="Times New Roman"/>
+          <w:b/>
+          <w:sz w:val="24"/>
+          <w:szCs w:val="24"/>
+        </w:rPr>
+        <w:tab/>
+      </w:r>
+      <w:r>
+        <w:rPr>
+          <w:rFonts w:ascii="Times New Roman" w:hAnsi="Times New Roman"/>
+          <w:b/>
+          <w:sz w:val="24"/>
+          <w:szCs w:val="24"/>
+        </w:rPr>
+        <w:t>Show the data and calculated resolution, range, precision and accuracy</w:t>
+      </w:r>
+    </w:p>
+    <w:p>
+      <w:pPr>
+        <w:pStyle w:val="ListParagraph"/>
+        <w:spacing w:after="0" w:line="240" w:lineRule="auto"/>
+        <w:rPr>
+          <w:rFonts w:ascii="Times New Roman" w:hAnsi="Times New Roman" w:cs="Times New Roman"/>
+          <w:sz w:val="24"/>
+          <w:szCs w:val="24"/>
+        </w:rPr>
+      </w:pPr>
+      <w:r>
+        <w:rPr>
+          <w:rFonts w:ascii="Times New Roman" w:hAnsi="Times New Roman" w:cs="Times New Roman"/>
+          <w:b/>
+          <w:sz w:val="24"/>
+          <w:szCs w:val="24"/>
+        </w:rPr>
+        <w:tab/>
+      </w:r>
+    </w:p>
+    <w:p>
+      <w:pPr>
+        <w:pStyle w:val="BodyText"/>
+        <w:ind w:firstLine="720"/>
+        <w:rPr>
+          <w:rFonts w:ascii="Times New Roman" w:hAnsi="Times New Roman"/>
+          <w:b/>
+          <w:sz w:val="24"/>
+          <w:szCs w:val="24"/>
+        </w:rPr>
+      </w:pPr>
+      <w:r>
+        <w:rPr>
+          <w:rFonts w:ascii="Times New Roman" w:hAnsi="Times New Roman"/>
+          <w:b/>
+          <w:sz w:val="24"/>
+          <w:szCs w:val="24"/>
+        </w:rPr>
+        <w:t>4.2</w:t>
+      </w:r>
+      <w:r>
+        <w:rPr>
+          <w:rFonts w:ascii="Times New Roman" w:hAnsi="Times New Roman"/>
+          <w:b/>
+          <w:sz w:val="24"/>
+          <w:szCs w:val="24"/>
+        </w:rPr>
+        <w:tab/>
+      </w:r>
+      <w:r>
+        <w:rPr>
+          <w:rFonts w:ascii="Times New Roman" w:hAnsi="Times New Roman"/>
+          <w:b/>
+          <w:sz w:val="24"/>
+          <w:szCs w:val="24"/>
+        </w:rPr>
+        <w:t>Show the experimental response of DAC including SNR</w:t>
+      </w:r>
+    </w:p>
+    <w:p>
+      <w:pPr>
+        <w:pStyle w:val="BodyText"/>
+        <w:ind w:firstLine="720"/>
+        <w:rPr>
+          <w:rFonts w:ascii="Times New Roman" w:hAnsi="Times New Roman"/>
+          <w:sz w:val="24"/>
+          <w:szCs w:val="24"/>
+        </w:rPr>
+      </w:pPr>
+    </w:p>
+    <w:p>
+      <w:pPr>
+        <w:pStyle w:val="ListParagraph"/>
+        <w:rPr>
+          <w:rFonts w:ascii="Times New Roman" w:hAnsi="Times New Roman"/>
+          <w:b/>
+          <w:sz w:val="24"/>
+          <w:szCs w:val="24"/>
+        </w:rPr>
+      </w:pPr>
+      <w:r>
+        <w:rPr>
+          <w:rFonts w:ascii="Times New Roman" w:hAnsi="Times New Roman" w:cs="Times New Roman"/>
+          <w:b/>
+          <w:sz w:val="24"/>
+          <w:szCs w:val="24"/>
+        </w:rPr>
+        <w:t>4.3</w:t>
+      </w:r>
+      <w:r>
+        <w:rPr>
+          <w:rFonts w:ascii="Times New Roman" w:hAnsi="Times New Roman" w:cs="Times New Roman"/>
+          <w:b/>
+          <w:sz w:val="24"/>
+          <w:szCs w:val="24"/>
+        </w:rPr>
+        <w:tab/>
+      </w:r>
+      <w:r>
+        <w:rPr>
+          <w:rFonts w:ascii="Times New Roman" w:hAnsi="Times New Roman"/>
+          <w:b/>
+          <w:sz w:val="24"/>
+          <w:szCs w:val="24"/>
+        </w:rPr>
+        <w:t xml:space="preserve">Show the results of the debugging profile </w:t>
+      </w:r>
+    </w:p>
+    <w:p>
+      <w:pPr>
+        <w:pStyle w:val="ListParagraph"/>
+        <w:spacing w:after="0" w:line="240" w:lineRule="auto"/>
+        <w:rPr>
+          <w:rFonts w:ascii="Times New Roman" w:hAnsi="Times New Roman" w:cs="Times New Roman"/>
+          <w:b/>
+          <w:sz w:val="24"/>
+          <w:szCs w:val="24"/>
+        </w:rPr>
+      </w:pPr>
+      <w:r>
+        <w:rPr>
+          <w:rFonts w:ascii="Times New Roman" w:hAnsi="Times New Roman" w:cs="Times New Roman"/>
+          <w:b/>
+          <w:sz w:val="24"/>
+          <w:szCs w:val="24"/>
+        </w:rPr>
+        <w:tab/>
+      </w:r>
+    </w:p>
+    <w:p>
+      <w:pPr>
+        <w:pStyle w:val="ListParagraph"/>
+        <w:spacing w:after="0" w:line="240" w:lineRule="auto"/>
+        <w:rPr>
+          <w:rFonts w:ascii="Times New Roman" w:hAnsi="Times New Roman" w:cs="Times New Roman"/>
+          <w:b/>
+          <w:sz w:val="24"/>
+          <w:szCs w:val="24"/>
+        </w:rPr>
+      </w:pPr>
+      <w:r>
+        <w:rPr>
+          <w:noProof/>
+        </w:rPr>
+        <w:drawing>
+          <wp:inline distT="0" distB="0" distL="0" distR="0" wp14:anchorId="42D4AD6A" wp14:editId="61A584F4">
+            <wp:extent cx="3248635" cy="1909267"/>
+            <wp:effectExtent l="0" t="0" r="0" b="0"/>
+            <wp:docPr id="1" name="Picture 1"/>
+            <wp:cNvGraphicFramePr>
+              <a:graphicFrameLocks xmlns:a="http://schemas.openxmlformats.org/drawingml/2006/main" noChangeAspect="1"/>
+            </wp:cNvGraphicFramePr>
+            <a:graphic xmlns:a="http://schemas.openxmlformats.org/drawingml/2006/main">
+              <a:graphicData uri="http://schemas.openxmlformats.org/drawingml/2006/picture">
+                <pic:pic xmlns:pic="http://schemas.openxmlformats.org/drawingml/2006/picture">
+                  <pic:nvPicPr>
+                    <pic:cNvPr id="1" name=""/>
+                    <pic:cNvPicPr/>
+                  </pic:nvPicPr>
+                  <pic:blipFill>
+                    <a:blip r:embed="rId7"/>
+                    <a:stretch>
+                      <a:fillRect/>
+                    </a:stretch>
+                  </pic:blipFill>
+                  <pic:spPr>
+                    <a:xfrm>
+                      <a:off x="0" y="0"/>
+                      <a:ext cx="3262936" cy="1917672"/>
+                    </a:xfrm>
+                    <a:prstGeom prst="rect">
+                      <a:avLst/>
+                    </a:prstGeom>
+                  </pic:spPr>
+                </pic:pic>
+              </a:graphicData>
+            </a:graphic>
+          </wp:inline>
+        </w:drawing>
+      </w:r>
+    </w:p>
+    <w:p>
+      <w:pPr>
+        <w:pStyle w:val="ListParagraph"/>
+        <w:spacing w:after="0" w:line="240" w:lineRule="auto"/>
+        <w:rPr>
+          <w:rFonts w:ascii="Times New Roman" w:hAnsi="Times New Roman" w:cs="Times New Roman"/>
+          <w:i/>
+          <w:sz w:val="24"/>
+          <w:szCs w:val="24"/>
+        </w:rPr>
+      </w:pPr>
+      <w:r>
+        <w:rPr>
+          <w:rFonts w:ascii="Times New Roman" w:hAnsi="Times New Roman" w:cs="Times New Roman"/>
+          <w:i/>
+          <w:sz w:val="24"/>
+          <w:szCs w:val="24"/>
+        </w:rPr>
+        <w:t>Figure 1: This ISR shows the time it takes to output to the DAC</w:t>
+      </w:r>
+      <w:r>
+        <w:rPr>
+          <w:rFonts w:ascii="Times New Roman" w:hAnsi="Times New Roman" w:cs="Times New Roman"/>
+          <w:i/>
+          <w:sz w:val="24"/>
+          <w:szCs w:val="24"/>
+        </w:rPr>
+        <w:t xml:space="preserve"> (~1 microsecond)</w:t>
+      </w:r>
+    </w:p>
+    <w:p>
+      <w:pPr>
+        <w:pStyle w:val="ListParagraph"/>
+        <w:spacing w:after="0" w:line="240" w:lineRule="auto"/>
+        <w:rPr>
+          <w:rFonts w:ascii="Times New Roman" w:hAnsi="Times New Roman" w:cs="Times New Roman"/>
+          <w:i/>
+          <w:sz w:val="24"/>
+          <w:szCs w:val="24"/>
+        </w:rPr>
+      </w:pPr>
+    </w:p>
+    <w:p>
+      <w:pPr>
+        <w:pStyle w:val="ListParagraph"/>
+        <w:spacing w:after="0" w:line="240" w:lineRule="auto"/>
+        <w:rPr>
+          <w:rFonts w:ascii="Times New Roman" w:hAnsi="Times New Roman" w:cs="Times New Roman"/>
+          <w:i/>
+          <w:sz w:val="24"/>
+          <w:szCs w:val="24"/>
+        </w:rPr>
+      </w:pPr>
+      <w:r>
+        <w:rPr>
+          <w:noProof/>
+        </w:rPr>
+        <w:drawing>
+          <wp:inline distT="0" distB="0" distL="0" distR="0" wp14:anchorId="276A5596" wp14:editId="5878537E">
+            <wp:extent cx="3264175" cy="1850746"/>
+            <wp:effectExtent l="0" t="0" r="0" b="0"/>
+            <wp:docPr id="2" name="Picture 2"/>
+            <wp:cNvGraphicFramePr>
+              <a:graphicFrameLocks xmlns:a="http://schemas.openxmlformats.org/drawingml/2006/main" noChangeAspect="1"/>
+            </wp:cNvGraphicFramePr>
+            <a:graphic xmlns:a="http://schemas.openxmlformats.org/drawingml/2006/main">
+              <a:graphicData uri="http://schemas.openxmlformats.org/drawingml/2006/picture">
+                <pic:pic xmlns:pic="http://schemas.openxmlformats.org/drawingml/2006/picture">
+                  <pic:nvPicPr>
+                    <pic:cNvPr id="1" name=""/>
+                    <pic:cNvPicPr/>
+                  </pic:nvPicPr>
+                  <pic:blipFill>
+                    <a:blip r:embed="rId8"/>
+                    <a:stretch>
+                      <a:fillRect/>
+                    </a:stretch>
+                  </pic:blipFill>
+                  <pic:spPr>
+                    <a:xfrm>
+                      <a:off x="0" y="0"/>
+                      <a:ext cx="3285090" cy="1862604"/>
+                    </a:xfrm>
+                    <a:prstGeom prst="rect">
+                      <a:avLst/>
+                    </a:prstGeom>
+                  </pic:spPr>
+                </pic:pic>
+              </a:graphicData>
+            </a:graphic>
+          </wp:inline>
+        </w:drawing>
+      </w:r>
+    </w:p>
+    <w:p>
+      <w:pPr>
+        <w:pStyle w:val="ListParagraph"/>
+        <w:spacing w:after="0" w:line="240" w:lineRule="auto"/>
+        <w:rPr>
+          <w:rFonts w:ascii="Times New Roman" w:hAnsi="Times New Roman" w:cs="Times New Roman"/>
+          <w:i/>
+          <w:sz w:val="24"/>
+          <w:szCs w:val="24"/>
+        </w:rPr>
+      </w:pPr>
+      <w:r>
+        <w:rPr>
+          <w:rFonts w:ascii="Times New Roman" w:hAnsi="Times New Roman" w:cs="Times New Roman"/>
+          <w:i/>
+          <w:sz w:val="24"/>
+          <w:szCs w:val="24"/>
+        </w:rPr>
+        <w:t xml:space="preserve">Figure 2: </w:t>
+      </w:r>
       <w:bookmarkStart w:id="0" w:name="_GoBack"/>
       <w:bookmarkEnd w:id="0"/>
     </w:p>
     <w:p>
       <w:pPr>
         <w:pStyle w:val="ListParagraph"/>
-        <w:spacing w:after="0" w:line="240" w:lineRule="auto"/>
-        <w:rPr>
-          <w:rFonts w:ascii="Times New Roman" w:hAnsi="Times New Roman" w:cs="Times New Roman"/>
-          <w:b/>
-          <w:sz w:val="24"/>
-          <w:szCs w:val="24"/>
-        </w:rPr>
-      </w:pPr>
-    </w:p>
-    <w:p>
-      <w:pPr>
-        <w:pStyle w:val="ListParagraph"/>
-        <w:spacing w:after="0" w:line="240" w:lineRule="auto"/>
-        <w:rPr>
-          <w:rFonts w:ascii="Times New Roman" w:hAnsi="Times New Roman" w:cs="Times New Roman"/>
-          <w:b/>
-          <w:sz w:val="24"/>
-          <w:szCs w:val="24"/>
-        </w:rPr>
-      </w:pPr>
+        <w:ind w:left="1440" w:hanging="720"/>
+        <w:rPr>
+          <w:rFonts w:ascii="Times New Roman" w:hAnsi="Times New Roman"/>
+          <w:b/>
+          <w:sz w:val="24"/>
+          <w:szCs w:val="24"/>
+        </w:rPr>
+      </w:pPr>
+      <w:r>
+        <w:rPr>
+          <w:rFonts w:ascii="Times New Roman" w:hAnsi="Times New Roman" w:cs="Times New Roman"/>
+          <w:b/>
+          <w:sz w:val="24"/>
+          <w:szCs w:val="24"/>
+        </w:rPr>
+        <w:t>4.4</w:t>
+      </w:r>
+      <w:r>
+        <w:rPr>
+          <w:rFonts w:ascii="Times New Roman" w:hAnsi="Times New Roman" w:cs="Times New Roman"/>
+          <w:b/>
+          <w:sz w:val="24"/>
+          <w:szCs w:val="24"/>
+        </w:rPr>
+        <w:tab/>
+      </w:r>
+      <w:r>
+        <w:rPr>
+          <w:rFonts w:ascii="Times New Roman" w:hAnsi="Times New Roman"/>
+          <w:b/>
+          <w:sz w:val="24"/>
+          <w:szCs w:val="24"/>
+        </w:rPr>
+        <w:t xml:space="preserve">Measurements of current required to run the system, with and without the </w:t>
+      </w:r>
+      <w:proofErr w:type="gramStart"/>
+      <w:r>
+        <w:rPr>
+          <w:rFonts w:ascii="Times New Roman" w:hAnsi="Times New Roman"/>
+          <w:b/>
+          <w:sz w:val="24"/>
+          <w:szCs w:val="24"/>
+        </w:rPr>
+        <w:t>music</w:t>
+      </w:r>
+      <w:proofErr w:type="gramEnd"/>
+      <w:r>
+        <w:rPr>
+          <w:rFonts w:ascii="Times New Roman" w:hAnsi="Times New Roman"/>
+          <w:b/>
+          <w:sz w:val="24"/>
+          <w:szCs w:val="24"/>
+        </w:rPr>
+        <w:t xml:space="preserve"> playing </w:t>
+      </w:r>
     </w:p>
     <w:p>
       <w:pPr>
@@ -428,69 +785,7 @@
           <w:sz w:val="24"/>
           <w:szCs w:val="24"/>
         </w:rPr>
-        <w:t>In the client server paradigm, explain the sequence of internet communications sent from client to server and from</w:t>
-      </w:r>
-      <w:r>
-        <w:rPr>
-          <w:rFonts w:ascii="Times New Roman" w:hAnsi="Times New Roman"/>
-          <w:b/>
-          <w:color w:val="000000"/>
-          <w:sz w:val="24"/>
-          <w:szCs w:val="24"/>
-        </w:rPr>
-        <w:t xml:space="preserve"> </w:t>
-      </w:r>
-      <w:r>
-        <w:rPr>
-          <w:rFonts w:ascii="Times New Roman" w:hAnsi="Times New Roman"/>
-          <w:b/>
-          <w:color w:val="000000"/>
-          <w:sz w:val="24"/>
-          <w:szCs w:val="24"/>
-        </w:rPr>
-        <w:t xml:space="preserve">server to client as the client saves data on the server. Assume the client </w:t>
-      </w:r>
-      <w:r>
-        <w:rPr>
-          <w:rFonts w:ascii="Times New Roman" w:hAnsi="Times New Roman"/>
-          <w:b/>
-          <w:color w:val="000000"/>
-          <w:sz w:val="24"/>
-          <w:szCs w:val="24"/>
-        </w:rPr>
-        <w:t xml:space="preserve">already is connected to the </w:t>
-      </w:r>
-      <w:proofErr w:type="spellStart"/>
-      <w:r>
-        <w:rPr>
-          <w:rFonts w:ascii="Times New Roman" w:hAnsi="Times New Roman"/>
-          <w:b/>
-          <w:color w:val="000000"/>
-          <w:sz w:val="24"/>
-          <w:szCs w:val="24"/>
-        </w:rPr>
-        <w:t>W</w:t>
-      </w:r>
-      <w:r>
-        <w:rPr>
-          <w:rFonts w:ascii="Times New Roman" w:hAnsi="Times New Roman"/>
-          <w:b/>
-          <w:color w:val="000000"/>
-          <w:sz w:val="24"/>
-          <w:szCs w:val="24"/>
-        </w:rPr>
-        <w:t>ifi</w:t>
-      </w:r>
-      <w:proofErr w:type="spellEnd"/>
-      <w:r>
-        <w:rPr>
-          <w:rFonts w:ascii="Times New Roman" w:hAnsi="Times New Roman"/>
-          <w:b/>
-          <w:color w:val="000000"/>
-          <w:sz w:val="24"/>
-          <w:szCs w:val="24"/>
-        </w:rPr>
-        <w:t xml:space="preserve"> AP and the client knows the IP address of the server.</w:t>
+        <w:t>Briefly describe three errors in a DAC</w:t>
       </w:r>
     </w:p>
     <w:p>
@@ -507,78 +802,6 @@
           <w:szCs w:val="24"/>
         </w:rPr>
       </w:pPr>
-      <w:r>
-        <w:rPr>
-          <w:rFonts w:ascii="Times New Roman" w:hAnsi="Times New Roman"/>
-          <w:color w:val="000000"/>
-          <w:sz w:val="24"/>
-          <w:szCs w:val="24"/>
-        </w:rPr>
-        <w:t>The server create</w:t>
-      </w:r>
-      <w:r>
-        <w:rPr>
-          <w:rFonts w:ascii="Times New Roman" w:hAnsi="Times New Roman"/>
-          <w:color w:val="000000"/>
-          <w:sz w:val="24"/>
-          <w:szCs w:val="24"/>
-        </w:rPr>
-        <w:t>s</w:t>
-      </w:r>
-      <w:r>
-        <w:rPr>
-          <w:rFonts w:ascii="Times New Roman" w:hAnsi="Times New Roman"/>
-          <w:color w:val="000000"/>
-          <w:sz w:val="24"/>
-          <w:szCs w:val="24"/>
-        </w:rPr>
-        <w:t xml:space="preserve"> a connection socket</w:t>
-      </w:r>
-      <w:r>
-        <w:rPr>
-          <w:rFonts w:ascii="Times New Roman" w:hAnsi="Times New Roman"/>
-          <w:color w:val="000000"/>
-          <w:sz w:val="24"/>
-          <w:szCs w:val="24"/>
-        </w:rPr>
-        <w:t xml:space="preserve"> (it may need to create multiple sockets depending on the number of clients)</w:t>
-      </w:r>
-      <w:r>
-        <w:rPr>
-          <w:rFonts w:ascii="Times New Roman" w:hAnsi="Times New Roman"/>
-          <w:color w:val="000000"/>
-          <w:sz w:val="24"/>
-          <w:szCs w:val="24"/>
-        </w:rPr>
-        <w:t xml:space="preserve">, </w:t>
-      </w:r>
-      <w:r>
-        <w:rPr>
-          <w:rFonts w:ascii="Times New Roman" w:hAnsi="Times New Roman"/>
-          <w:color w:val="000000"/>
-          <w:sz w:val="24"/>
-          <w:szCs w:val="24"/>
-        </w:rPr>
-        <w:t xml:space="preserve">the client creates its own connection socket, </w:t>
-      </w:r>
-      <w:r>
-        <w:rPr>
-          <w:rFonts w:ascii="Times New Roman" w:hAnsi="Times New Roman"/>
-          <w:color w:val="000000"/>
-          <w:sz w:val="24"/>
-          <w:szCs w:val="24"/>
-        </w:rPr>
-        <w:t xml:space="preserve">the server waits for the client to make a request, the client makes a request by sending data through its connection socket, </w:t>
-      </w:r>
-      <w:r>
-        <w:rPr>
-          <w:rFonts w:ascii="Times New Roman" w:hAnsi="Times New Roman"/>
-          <w:color w:val="000000"/>
-          <w:sz w:val="24"/>
-          <w:szCs w:val="24"/>
-        </w:rPr>
-        <w:t>the server processes the request, the server sends a response back to the client, and then the client and server close their sockets.</w:t>
-      </w:r>
     </w:p>
     <w:p>
       <w:pPr>
@@ -607,59 +830,7 @@
           <w:sz w:val="24"/>
           <w:szCs w:val="24"/>
         </w:rPr>
-        <w:t>What is the purpose of the DNS?</w:t>
-      </w:r>
-    </w:p>
-    <w:p>
-      <w:pPr>
-        <w:pStyle w:val="ListParagraph"/>
-        <w:tabs>
-          <w:tab w:val="left" w:pos="360"/>
-        </w:tabs>
-        <w:spacing w:after="0" w:line="240" w:lineRule="auto"/>
-        <w:ind w:left="1440"/>
-        <w:rPr>
-          <w:rFonts w:ascii="Times New Roman" w:hAnsi="Times New Roman"/>
-          <w:color w:val="000000"/>
-          <w:sz w:val="24"/>
-          <w:szCs w:val="24"/>
-        </w:rPr>
-      </w:pPr>
-      <w:r>
-        <w:rPr>
-          <w:rFonts w:ascii="Times New Roman" w:hAnsi="Times New Roman"/>
-          <w:color w:val="000000"/>
-          <w:sz w:val="24"/>
-          <w:szCs w:val="24"/>
-        </w:rPr>
-        <w:t>The Domain Name System (DNS)</w:t>
-      </w:r>
-      <w:r>
-        <w:rPr>
-          <w:rFonts w:ascii="Times New Roman" w:hAnsi="Times New Roman"/>
-          <w:color w:val="000000"/>
-          <w:sz w:val="24"/>
-          <w:szCs w:val="24"/>
-        </w:rPr>
-        <w:t xml:space="preserve"> is basically a phone book that translates </w:t>
-      </w:r>
-      <w:r>
-        <w:rPr>
-          <w:rFonts w:ascii="Times New Roman" w:hAnsi="Times New Roman"/>
-          <w:color w:val="000000"/>
-          <w:sz w:val="24"/>
-          <w:szCs w:val="24"/>
-        </w:rPr>
-        <w:t>human-friendly computer hostnames into IP addresses</w:t>
-      </w:r>
-      <w:r>
-        <w:rPr>
-          <w:rFonts w:ascii="Times New Roman" w:hAnsi="Times New Roman"/>
-          <w:color w:val="000000"/>
-          <w:sz w:val="24"/>
-          <w:szCs w:val="24"/>
-        </w:rPr>
-        <w:t>, which is convenient since names are much easier (for humans) to remember than a string of numbers. DNS allows humans to conveniently work with things like URLs and email addresses but still have the translation into IP addresses that allow these devices to be located and addressed world-wide.</w:t>
+        <w:t>Calculate the data available and data required intervals in the SSI/DAC interface. Use these calculations to justify your choice of SSI frequency</w:t>
       </w:r>
     </w:p>
     <w:p>
@@ -703,125 +874,67 @@
           <w:sz w:val="24"/>
           <w:szCs w:val="24"/>
         </w:rPr>
-        <w:t>What is the difference between UDP and TCP communication? More specifically when should we use UDP and when should we use TCP?</w:t>
-      </w:r>
-    </w:p>
-    <w:p>
-      <w:pPr>
+        <w:t>How is the frequency range of a spectrum analyzer determined?</w:t>
+      </w:r>
+    </w:p>
+    <w:p>
+      <w:pPr>
+        <w:pStyle w:val="ListParagraph"/>
+        <w:rPr>
+          <w:rFonts w:ascii="Times New Roman" w:hAnsi="Times New Roman"/>
+          <w:b/>
+          <w:color w:val="000000"/>
+          <w:sz w:val="24"/>
+          <w:szCs w:val="24"/>
+        </w:rPr>
+      </w:pPr>
+    </w:p>
+    <w:p>
+      <w:pPr>
+        <w:pStyle w:val="ListParagraph"/>
+        <w:numPr>
+          <w:ilvl w:val="1"/>
+          <w:numId w:val="1"/>
+        </w:numPr>
         <w:tabs>
           <w:tab w:val="left" w:pos="360"/>
         </w:tabs>
         <w:spacing w:after="0" w:line="240" w:lineRule="auto"/>
+        <w:rPr>
+          <w:rFonts w:ascii="Times New Roman" w:hAnsi="Times New Roman"/>
+          <w:b/>
+          <w:color w:val="000000"/>
+          <w:sz w:val="24"/>
+          <w:szCs w:val="24"/>
+        </w:rPr>
+      </w:pPr>
+      <w:r>
+        <w:rPr>
+          <w:rFonts w:ascii="Times New Roman" w:hAnsi="Times New Roman"/>
+          <w:b/>
+          <w:color w:val="000000"/>
+          <w:sz w:val="24"/>
+          <w:szCs w:val="24"/>
+        </w:rPr>
+        <w:t>Why did we not simply drive the speaker directly from the DAC? What is the purpose of using the TPA731?</w:t>
+      </w:r>
+    </w:p>
+    <w:p>
+      <w:pPr>
+        <w:pStyle w:val="ListParagraph"/>
         <w:ind w:left="1440"/>
         <w:rPr>
           <w:rFonts w:ascii="Times New Roman" w:hAnsi="Times New Roman"/>
+          <w:b/>
           <w:color w:val="000000"/>
           <w:sz w:val="24"/>
           <w:szCs w:val="24"/>
-          <w:lang w:val="en"/>
-        </w:rPr>
-      </w:pPr>
-      <w:r>
-        <w:rPr>
-          <w:rFonts w:ascii="Times New Roman" w:hAnsi="Times New Roman"/>
-          <w:color w:val="000000"/>
-          <w:sz w:val="24"/>
-          <w:szCs w:val="24"/>
-        </w:rPr>
-        <w:lastRenderedPageBreak/>
-        <w:t>User Datagram Protocol (UDP</w:t>
-      </w:r>
-      <w:r>
-        <w:rPr>
-          <w:rFonts w:ascii="Times New Roman" w:hAnsi="Times New Roman"/>
-          <w:color w:val="000000"/>
-          <w:sz w:val="24"/>
-          <w:szCs w:val="24"/>
-        </w:rPr>
-        <w:t xml:space="preserve">) has no handshaking mechanisms, is </w:t>
-      </w:r>
-      <w:r>
-        <w:rPr>
-          <w:rFonts w:ascii="Times New Roman" w:hAnsi="Times New Roman"/>
-          <w:color w:val="000000"/>
-          <w:sz w:val="24"/>
-          <w:szCs w:val="24"/>
-        </w:rPr>
-        <w:t xml:space="preserve">unable to </w:t>
-      </w:r>
-      <w:r>
-        <w:rPr>
-          <w:rFonts w:ascii="Times New Roman" w:hAnsi="Times New Roman"/>
-          <w:color w:val="000000"/>
-          <w:sz w:val="24"/>
-          <w:szCs w:val="24"/>
-          <w:lang w:val="en"/>
-        </w:rPr>
-        <w:t xml:space="preserve">guarantee </w:t>
-      </w:r>
-      <w:r>
-        <w:rPr>
-          <w:rFonts w:ascii="Times New Roman" w:hAnsi="Times New Roman"/>
-          <w:color w:val="000000"/>
-          <w:sz w:val="24"/>
-          <w:szCs w:val="24"/>
-          <w:lang w:val="en"/>
-        </w:rPr>
-        <w:t xml:space="preserve">message </w:t>
-      </w:r>
-      <w:r>
-        <w:rPr>
-          <w:rFonts w:ascii="Times New Roman" w:hAnsi="Times New Roman"/>
-          <w:color w:val="000000"/>
-          <w:sz w:val="24"/>
-          <w:szCs w:val="24"/>
-          <w:lang w:val="en"/>
-        </w:rPr>
-        <w:t>delivery</w:t>
-      </w:r>
-      <w:r>
-        <w:rPr>
-          <w:rFonts w:ascii="Times New Roman" w:hAnsi="Times New Roman"/>
-          <w:color w:val="000000"/>
-          <w:sz w:val="24"/>
-          <w:szCs w:val="24"/>
-          <w:lang w:val="en"/>
-        </w:rPr>
-        <w:t xml:space="preserve"> or error correction</w:t>
-      </w:r>
-      <w:r>
-        <w:rPr>
-          <w:rFonts w:ascii="Times New Roman" w:hAnsi="Times New Roman"/>
-          <w:color w:val="000000"/>
-          <w:sz w:val="24"/>
-          <w:szCs w:val="24"/>
-          <w:lang w:val="en"/>
-        </w:rPr>
-        <w:t xml:space="preserve">, and should be </w:t>
-      </w:r>
-      <w:r>
-        <w:rPr>
-          <w:rFonts w:ascii="Times New Roman" w:hAnsi="Times New Roman"/>
-          <w:color w:val="000000"/>
-          <w:sz w:val="24"/>
-          <w:szCs w:val="24"/>
-          <w:lang w:val="en"/>
-        </w:rPr>
-        <w:t>used when dropping packets is better than waiting for delayed packets.</w:t>
-      </w:r>
-      <w:r>
-        <w:rPr>
-          <w:rFonts w:ascii="Times New Roman" w:hAnsi="Times New Roman"/>
-          <w:color w:val="000000"/>
-          <w:sz w:val="24"/>
-          <w:szCs w:val="24"/>
-          <w:lang w:val="en"/>
-        </w:rPr>
-        <w:t xml:space="preserve"> Transmission Control Protocol (TCP) has handshaking methods, is able to guarantee message delivery, and should be used when dealing with data that must be received with high reliability and must be able to be sent both ways.</w:t>
-      </w:r>
-    </w:p>
-    <w:p>
-      <w:pPr>
+        </w:rPr>
+      </w:pPr>
+    </w:p>
+    <w:p>
+      <w:pPr>
+        <w:pStyle w:val="ListParagraph"/>
         <w:tabs>
           <w:tab w:val="left" w:pos="360"/>
         </w:tabs>
@@ -829,112 +942,15 @@
         <w:ind w:left="1440"/>
         <w:rPr>
           <w:rFonts w:ascii="Times New Roman" w:hAnsi="Times New Roman"/>
+          <w:b/>
           <w:color w:val="000000"/>
           <w:sz w:val="24"/>
           <w:szCs w:val="24"/>
-          <w:lang w:val="en"/>
-        </w:rPr>
-      </w:pPr>
-    </w:p>
-    <w:p>
-      <w:pPr>
-        <w:tabs>
-          <w:tab w:val="left" w:pos="360"/>
-        </w:tabs>
-        <w:spacing w:after="0" w:line="240" w:lineRule="auto"/>
-        <w:ind w:left="1440"/>
-        <w:rPr>
-          <w:rFonts w:ascii="Times New Roman" w:hAnsi="Times New Roman"/>
-          <w:color w:val="000000"/>
-          <w:sz w:val="24"/>
-          <w:szCs w:val="24"/>
-          <w:lang w:val="en"/>
-        </w:rPr>
-      </w:pPr>
-      <w:r>
-        <w:rPr>
-          <w:rFonts w:ascii="Times New Roman" w:hAnsi="Times New Roman"/>
-          <w:color w:val="000000"/>
-          <w:sz w:val="24"/>
-          <w:szCs w:val="24"/>
-          <w:lang w:val="en"/>
-        </w:rPr>
-        <w:t xml:space="preserve">UDP examples: media streaming, </w:t>
-      </w:r>
-      <w:r>
-        <w:rPr>
-          <w:rFonts w:ascii="Times New Roman" w:hAnsi="Times New Roman"/>
-          <w:color w:val="000000"/>
-          <w:sz w:val="24"/>
-          <w:szCs w:val="24"/>
-          <w:lang w:val="en"/>
-        </w:rPr>
-        <w:t>online gaming</w:t>
-      </w:r>
-    </w:p>
-    <w:p>
-      <w:pPr>
-        <w:tabs>
-          <w:tab w:val="left" w:pos="360"/>
-        </w:tabs>
-        <w:spacing w:after="0" w:line="240" w:lineRule="auto"/>
-        <w:ind w:left="1440"/>
-        <w:rPr>
-          <w:rFonts w:ascii="Times New Roman" w:hAnsi="Times New Roman"/>
-          <w:color w:val="000000"/>
-          <w:sz w:val="24"/>
-          <w:szCs w:val="24"/>
-          <w:lang w:val="en"/>
-        </w:rPr>
-      </w:pPr>
-      <w:r>
-        <w:rPr>
-          <w:rFonts w:ascii="Times New Roman" w:hAnsi="Times New Roman"/>
-          <w:color w:val="000000"/>
-          <w:sz w:val="24"/>
-          <w:szCs w:val="24"/>
-          <w:lang w:val="en"/>
-        </w:rPr>
-        <w:t xml:space="preserve">TCP examples: email, file transfer, </w:t>
-      </w:r>
-      <w:r>
-        <w:rPr>
-          <w:rFonts w:ascii="Times New Roman" w:hAnsi="Times New Roman"/>
-          <w:color w:val="000000"/>
-          <w:sz w:val="24"/>
-          <w:szCs w:val="24"/>
-          <w:lang w:val="en"/>
-        </w:rPr>
-        <w:t>World Wide Web</w:t>
-      </w:r>
-    </w:p>
-    <w:p>
-      <w:pPr>
-        <w:tabs>
-          <w:tab w:val="left" w:pos="360"/>
-        </w:tabs>
-        <w:spacing w:after="0" w:line="240" w:lineRule="auto"/>
-        <w:ind w:left="1440"/>
-        <w:rPr>
-          <w:rFonts w:ascii="Times New Roman" w:hAnsi="Times New Roman"/>
-          <w:color w:val="000000"/>
-          <w:sz w:val="24"/>
-          <w:szCs w:val="24"/>
-        </w:rPr>
-      </w:pPr>
-      <w:r>
-        <w:rPr>
-          <w:rFonts w:ascii="Times New Roman" w:hAnsi="Times New Roman"/>
-          <w:color w:val="000000"/>
-          <w:sz w:val="24"/>
-          <w:szCs w:val="24"/>
-          <w:lang w:val="en"/>
-        </w:rPr>
-        <w:t>Mixed examples: use TCP to send the packet skeleton, then UDP to send payload</w:t>
-      </w:r>
+        </w:rPr>
+      </w:pPr>
     </w:p>
     <w:sectPr>
-      <w:headerReference w:type="first" r:id="rId7"/>
+      <w:headerReference w:type="first" r:id="rId9"/>
       <w:pgSz w:w="12240" w:h="15840"/>
       <w:pgMar w:top="1440" w:right="1440" w:bottom="1440" w:left="1440" w:header="720" w:footer="720" w:gutter="0"/>
       <w:cols w:space="720"/>
@@ -1296,7 +1312,7 @@
     <w:lsdException w:name="Closing" w:semiHidden="1" w:unhideWhenUsed="1"/>
     <w:lsdException w:name="Signature" w:semiHidden="1" w:unhideWhenUsed="1"/>
     <w:lsdException w:name="Default Paragraph Font" w:semiHidden="1" w:uiPriority="1" w:unhideWhenUsed="1"/>
-    <w:lsdException w:name="Body Text" w:semiHidden="1" w:unhideWhenUsed="1"/>
+    <w:lsdException w:name="Body Text" w:semiHidden="1" w:uiPriority="0" w:unhideWhenUsed="1"/>
     <w:lsdException w:name="Body Text Indent" w:semiHidden="1" w:unhideWhenUsed="1"/>
     <w:lsdException w:name="List Continue" w:semiHidden="1" w:unhideWhenUsed="1"/>
     <w:lsdException w:name="List Continue 2" w:semiHidden="1" w:unhideWhenUsed="1"/>
@@ -1610,7 +1626,6 @@
   <w:style w:type="character" w:default="1" w:styleId="DefaultParagraphFont">
     <w:name w:val="Default Paragraph Font"/>
     <w:uiPriority w:val="1"/>
-    <w:semiHidden/>
     <w:unhideWhenUsed/>
   </w:style>
   <w:style w:type="table" w:default="1" w:styleId="TableNormal">
@@ -1705,6 +1720,32 @@
     <w:name w:val="ya-q-full-text"/>
     <w:basedOn w:val="DefaultParagraphFont"/>
     <w:rsid w:val="00A07D17"/>
+  </w:style>
+  <w:style w:type="paragraph" w:styleId="BodyText">
+    <w:name w:val="Body Text"/>
+    <w:basedOn w:val="Normal"/>
+    <w:link w:val="BodyTextChar"/>
+    <w:rsid w:val="0028475B"/>
+    <w:pPr>
+      <w:spacing w:after="0" w:line="240" w:lineRule="auto"/>
+      <w:jc w:val="both"/>
+    </w:pPr>
+    <w:rPr>
+      <w:rFonts w:ascii="Times" w:eastAsia="Times New Roman" w:hAnsi="Times" w:cs="Times New Roman"/>
+      <w:sz w:val="20"/>
+      <w:szCs w:val="20"/>
+    </w:rPr>
+  </w:style>
+  <w:style w:type="character" w:customStyle="1" w:styleId="BodyTextChar">
+    <w:name w:val="Body Text Char"/>
+    <w:basedOn w:val="DefaultParagraphFont"/>
+    <w:link w:val="BodyText"/>
+    <w:rsid w:val="0028475B"/>
+    <w:rPr>
+      <w:rFonts w:ascii="Times" w:eastAsia="Times New Roman" w:hAnsi="Times" w:cs="Times New Roman"/>
+      <w:sz w:val="20"/>
+      <w:szCs w:val="20"/>
+    </w:rPr>
   </w:style>
 </w:styles>
 </file>

</xml_diff>

<commit_message>
done with question 1
</commit_message>
<xml_diff>
--- a/Lab5-Piano/Lab 5 Report.docx
+++ b/Lab5-Piano/Lab 5 Report.docx
@@ -1,6 +1,6 @@
 
 <file path=word/document.xml><?xml version="1.0" encoding="utf-8"?>
-<w:document xmlns:ve="http://schemas.openxmlformats.org/markup-compatibility/2006" xmlns:o="urn:schemas-microsoft-com:office:office" xmlns:r="http://schemas.openxmlformats.org/officeDocument/2006/relationships" xmlns:m="http://schemas.openxmlformats.org/officeDocument/2006/math" xmlns:v="urn:schemas-microsoft-com:vml" xmlns:wp="http://schemas.openxmlformats.org/drawingml/2006/wordprocessingDrawing" xmlns:w10="urn:schemas-microsoft-com:office:word" xmlns:w="http://schemas.openxmlformats.org/wordprocessingml/2006/main" xmlns:wne="http://schemas.microsoft.com/office/word/2006/wordml">
+<w:document xmlns:wpc="http://schemas.microsoft.com/office/word/2010/wordprocessingCanvas" xmlns:mc="http://schemas.openxmlformats.org/markup-compatibility/2006" xmlns:o="urn:schemas-microsoft-com:office:office" xmlns:r="http://schemas.openxmlformats.org/officeDocument/2006/relationships" xmlns:m="http://schemas.openxmlformats.org/officeDocument/2006/math" xmlns:v="urn:schemas-microsoft-com:vml" xmlns:wp14="http://schemas.microsoft.com/office/word/2010/wordprocessingDrawing" xmlns:wp="http://schemas.openxmlformats.org/drawingml/2006/wordprocessingDrawing" xmlns:w10="urn:schemas-microsoft-com:office:word" xmlns:w="http://schemas.openxmlformats.org/wordprocessingml/2006/main" xmlns:w14="http://schemas.microsoft.com/office/word/2010/wordml" xmlns:w15="http://schemas.microsoft.com/office/word/2012/wordml" xmlns:wpg="http://schemas.microsoft.com/office/word/2010/wordprocessingGroup" xmlns:wpi="http://schemas.microsoft.com/office/word/2010/wordprocessingInk" xmlns:wne="http://schemas.microsoft.com/office/word/2006/wordml" xmlns:wps="http://schemas.microsoft.com/office/word/2010/wordprocessingShape" mc:Ignorable="w14 w15 wp14">
   <w:body>
     <w:p>
       <w:pPr>
@@ -177,19 +177,6 @@
     </w:p>
     <w:p>
       <w:pPr>
-        <w:pStyle w:val="ListParagraph"/>
-        <w:spacing w:after="0" w:line="240" w:lineRule="auto"/>
-        <w:rPr>
-          <w:rFonts w:ascii="Times New Roman" w:hAnsi="Times New Roman" w:cs="Times New Roman"/>
-          <w:sz w:val="24"/>
-          <w:szCs w:val="24"/>
-          <w:u w:val="single"/>
-        </w:rPr>
-      </w:pPr>
-    </w:p>
-    <w:p>
-      <w:pPr>
-        <w:pStyle w:val="ListParagraph"/>
         <w:spacing w:after="0" w:line="240" w:lineRule="auto"/>
         <w:rPr>
           <w:rFonts w:ascii="Times New Roman" w:hAnsi="Times New Roman" w:cs="Times New Roman"/>
@@ -253,112 +240,294 @@
           <w:szCs w:val="24"/>
         </w:rPr>
       </w:pPr>
-      <w:bookmarkStart w:id="0" w:name="_GoBack"/>
-      <w:bookmarkEnd w:id="0"/>
-    </w:p>
-    <w:p>
-      <w:pPr>
-        <w:pStyle w:val="ListParagraph"/>
-        <w:spacing w:after="0" w:line="240" w:lineRule="auto"/>
-        <w:rPr>
-          <w:rFonts w:ascii="Times New Roman" w:hAnsi="Times New Roman" w:cs="Times New Roman"/>
-          <w:b/>
-          <w:sz w:val="24"/>
-          <w:szCs w:val="24"/>
-        </w:rPr>
-      </w:pPr>
-      <w:r>
-        <w:rPr>
-          <w:rFonts w:ascii="Times New Roman" w:hAnsi="Times New Roman" w:cs="Times New Roman"/>
-          <w:b/>
-          <w:sz w:val="24"/>
-          <w:szCs w:val="24"/>
-        </w:rPr>
-        <w:t>4.1</w:t>
-      </w:r>
-      <w:r>
-        <w:rPr>
-          <w:rFonts w:ascii="Times New Roman" w:hAnsi="Times New Roman" w:cs="Times New Roman"/>
-          <w:b/>
+    </w:p>
+    <w:p>
+      <w:pPr>
+        <w:pStyle w:val="ListParagraph"/>
+        <w:numPr>
+          <w:ilvl w:val="1"/>
+          <w:numId w:val="1"/>
+        </w:numPr>
+        <w:spacing w:after="0" w:line="240" w:lineRule="auto"/>
+        <w:rPr>
+          <w:rFonts w:ascii="Times New Roman" w:hAnsi="Times New Roman"/>
+          <w:b/>
+          <w:sz w:val="24"/>
+          <w:szCs w:val="24"/>
+        </w:rPr>
+      </w:pPr>
+      <w:r>
+        <w:rPr>
+          <w:rFonts w:ascii="Times New Roman" w:hAnsi="Times New Roman"/>
+          <w:b/>
+          <w:sz w:val="24"/>
+          <w:szCs w:val="24"/>
+        </w:rPr>
+        <w:t>Show the data and calculated resolution, range, precision and accuracy</w:t>
+      </w:r>
+    </w:p>
+    <w:p>
+      <w:pPr>
+        <w:pStyle w:val="ListParagraph"/>
+        <w:spacing w:after="0" w:line="240" w:lineRule="auto"/>
+        <w:ind w:left="1440"/>
+        <w:rPr>
+          <w:rFonts w:ascii="Times New Roman" w:hAnsi="Times New Roman" w:cs="Times New Roman"/>
+          <w:b/>
+          <w:sz w:val="24"/>
+          <w:szCs w:val="24"/>
+        </w:rPr>
+      </w:pPr>
+    </w:p>
+    <w:p>
+      <w:pPr>
+        <w:pStyle w:val="ListParagraph"/>
+        <w:spacing w:after="0" w:line="240" w:lineRule="auto"/>
+        <w:rPr>
+          <w:rFonts w:ascii="Times New Roman" w:hAnsi="Times New Roman" w:cs="Times New Roman"/>
+          <w:b/>
+          <w:sz w:val="24"/>
+          <w:szCs w:val="24"/>
+        </w:rPr>
+      </w:pPr>
+      <w:r>
+        <w:rPr>
+          <w:rFonts w:ascii="Times New Roman" w:hAnsi="Times New Roman" w:cs="Times New Roman"/>
+          <w:b/>
+          <w:noProof/>
+          <w:sz w:val="24"/>
+          <w:szCs w:val="24"/>
+        </w:rPr>
+        <w:drawing>
+          <wp:inline distT="0" distB="0" distL="0" distR="0">
+            <wp:extent cx="3306470" cy="1861082"/>
+            <wp:effectExtent l="0" t="0" r="8255" b="6350"/>
+            <wp:docPr id="5" name="Picture 5" descr="IMG_20161011_124838738"/>
+            <wp:cNvGraphicFramePr>
+              <a:graphicFrameLocks xmlns:a="http://schemas.openxmlformats.org/drawingml/2006/main" noChangeAspect="1"/>
+            </wp:cNvGraphicFramePr>
+            <a:graphic xmlns:a="http://schemas.openxmlformats.org/drawingml/2006/main">
+              <a:graphicData uri="http://schemas.openxmlformats.org/drawingml/2006/picture">
+                <pic:pic xmlns:pic="http://schemas.openxmlformats.org/drawingml/2006/picture">
+                  <pic:nvPicPr>
+                    <pic:cNvPr id="0" name="Picture 1" descr="IMG_20161011_124838738"/>
+                    <pic:cNvPicPr>
+                      <a:picLocks noChangeAspect="1" noChangeArrowheads="1"/>
+                    </pic:cNvPicPr>
+                  </pic:nvPicPr>
+                  <pic:blipFill>
+                    <a:blip r:embed="rId7" cstate="print">
+                      <a:extLst>
+                        <a:ext uri="{28A0092B-C50C-407E-A947-70E740481C1C}">
+                          <a14:useLocalDpi xmlns:a14="http://schemas.microsoft.com/office/drawing/2010/main" val="0"/>
+                        </a:ext>
+                      </a:extLst>
+                    </a:blip>
+                    <a:srcRect/>
+                    <a:stretch>
+                      <a:fillRect/>
+                    </a:stretch>
+                  </pic:blipFill>
+                  <pic:spPr bwMode="auto">
+                    <a:xfrm>
+                      <a:off x="0" y="0"/>
+                      <a:ext cx="3309148" cy="1862589"/>
+                    </a:xfrm>
+                    <a:prstGeom prst="rect">
+                      <a:avLst/>
+                    </a:prstGeom>
+                    <a:noFill/>
+                    <a:ln>
+                      <a:noFill/>
+                    </a:ln>
+                  </pic:spPr>
+                </pic:pic>
+              </a:graphicData>
+            </a:graphic>
+          </wp:inline>
+        </w:drawing>
+      </w:r>
+    </w:p>
+    <w:p>
+      <w:pPr>
+        <w:pStyle w:val="ListParagraph"/>
+        <w:spacing w:after="0" w:line="240" w:lineRule="auto"/>
+        <w:rPr>
+          <w:rFonts w:ascii="Times New Roman" w:hAnsi="Times New Roman" w:cs="Times New Roman"/>
+          <w:i/>
+          <w:sz w:val="24"/>
+          <w:szCs w:val="24"/>
+        </w:rPr>
+      </w:pPr>
+      <w:r>
+        <w:rPr>
+          <w:rFonts w:ascii="Times New Roman" w:hAnsi="Times New Roman" w:cs="Times New Roman"/>
+          <w:i/>
+          <w:sz w:val="24"/>
+          <w:szCs w:val="24"/>
+        </w:rPr>
+        <w:t xml:space="preserve">Figure 1: </w:t>
+      </w:r>
+      <w:r>
+        <w:rPr>
+          <w:rFonts w:ascii="Times New Roman" w:hAnsi="Times New Roman" w:cs="Times New Roman"/>
+          <w:i/>
+          <w:sz w:val="24"/>
+          <w:szCs w:val="24"/>
+        </w:rPr>
+        <w:t>Experimental measurement of the DAC output for 8 different digital inputs.</w:t>
+      </w:r>
+    </w:p>
+    <w:p>
+      <w:pPr>
+        <w:pStyle w:val="ListParagraph"/>
+        <w:spacing w:after="0" w:line="240" w:lineRule="auto"/>
+        <w:rPr>
+          <w:rFonts w:ascii="Times New Roman" w:hAnsi="Times New Roman" w:cs="Times New Roman"/>
+          <w:i/>
+          <w:sz w:val="24"/>
+          <w:szCs w:val="24"/>
+        </w:rPr>
+      </w:pPr>
+      <w:r>
+        <w:rPr>
+          <w:rFonts w:ascii="Times New Roman" w:hAnsi="Times New Roman" w:cs="Times New Roman"/>
+          <w:i/>
           <w:sz w:val="24"/>
           <w:szCs w:val="24"/>
         </w:rPr>
         <w:tab/>
-      </w:r>
-      <w:r>
-        <w:rPr>
-          <w:rFonts w:ascii="Times New Roman" w:hAnsi="Times New Roman" w:cs="Times New Roman"/>
-          <w:b/>
-          <w:sz w:val="24"/>
-          <w:szCs w:val="24"/>
-        </w:rPr>
-        <w:t>Procedure 3 Data</w:t>
-      </w:r>
-    </w:p>
-    <w:p>
-      <w:pPr>
-        <w:pStyle w:val="ListParagraph"/>
-        <w:spacing w:after="0" w:line="240" w:lineRule="auto"/>
-        <w:rPr>
-          <w:rFonts w:ascii="Times New Roman" w:hAnsi="Times New Roman" w:cs="Times New Roman"/>
-          <w:b/>
-          <w:sz w:val="24"/>
-          <w:szCs w:val="24"/>
-        </w:rPr>
-      </w:pPr>
-      <w:r>
-        <w:rPr>
-          <w:rFonts w:ascii="Times New Roman" w:hAnsi="Times New Roman" w:cs="Times New Roman"/>
-          <w:b/>
-          <w:sz w:val="24"/>
-          <w:szCs w:val="24"/>
-        </w:rPr>
-        <w:pict>
-          <v:shapetype id="_x0000_t75" coordsize="21600,21600" o:spt="75" o:preferrelative="t" path="m@4@5l@4@11@9@11@9@5xe" filled="f" stroked="f">
-            <v:stroke joinstyle="miter"/>
-            <v:formulas>
-              <v:f eqn="if lineDrawn pixelLineWidth 0"/>
-              <v:f eqn="sum @0 1 0"/>
-              <v:f eqn="sum 0 0 @1"/>
-              <v:f eqn="prod @2 1 2"/>
-              <v:f eqn="prod @3 21600 pixelWidth"/>
-              <v:f eqn="prod @3 21600 pixelHeight"/>
-              <v:f eqn="sum @0 0 1"/>
-              <v:f eqn="prod @6 1 2"/>
-              <v:f eqn="prod @7 21600 pixelWidth"/>
-              <v:f eqn="sum @8 21600 0"/>
-              <v:f eqn="prod @7 21600 pixelHeight"/>
-              <v:f eqn="sum @10 21600 0"/>
-            </v:formulas>
-            <v:path o:extrusionok="f" gradientshapeok="t" o:connecttype="rect"/>
-            <o:lock v:ext="edit" aspectratio="t"/>
-          </v:shapetype>
-          <v:shape id="_x0000_i1025" type="#_x0000_t75" style="width:467.7pt;height:263.25pt">
-            <v:imagedata r:id="rId7" o:title="IMG_20161011_124838738"/>
-          </v:shape>
-        </w:pict>
-      </w:r>
-    </w:p>
-    <w:p>
-      <w:pPr>
-        <w:pStyle w:val="ListParagraph"/>
-        <w:spacing w:after="0" w:line="240" w:lineRule="auto"/>
-        <w:rPr>
-          <w:rFonts w:ascii="Times New Roman" w:hAnsi="Times New Roman" w:cs="Times New Roman"/>
-          <w:b/>
-          <w:sz w:val="24"/>
-          <w:szCs w:val="24"/>
-        </w:rPr>
-      </w:pPr>
+        <w:t xml:space="preserve">    Our DAC’s actual output range is ~3 Volts (which makes sense because our  </w:t>
+      </w:r>
+    </w:p>
+    <w:p>
+      <w:pPr>
+        <w:pStyle w:val="ListParagraph"/>
+        <w:spacing w:after="0" w:line="240" w:lineRule="auto"/>
+        <w:ind w:left="1440"/>
+        <w:rPr>
+          <w:rFonts w:ascii="Times New Roman" w:hAnsi="Times New Roman" w:cs="Times New Roman"/>
+          <w:i/>
+          <w:sz w:val="24"/>
+          <w:szCs w:val="24"/>
+        </w:rPr>
+      </w:pPr>
+      <w:r>
+        <w:rPr>
+          <w:rFonts w:ascii="Times New Roman" w:hAnsi="Times New Roman" w:cs="Times New Roman"/>
+          <w:i/>
+          <w:sz w:val="24"/>
+          <w:szCs w:val="24"/>
+        </w:rPr>
+        <w:t xml:space="preserve">    </w:t>
+      </w:r>
+      <w:proofErr w:type="spellStart"/>
+      <w:proofErr w:type="gramStart"/>
+      <w:r>
+        <w:rPr>
+          <w:rFonts w:ascii="Times New Roman" w:hAnsi="Times New Roman" w:cs="Times New Roman"/>
+          <w:i/>
+          <w:sz w:val="24"/>
+          <w:szCs w:val="24"/>
+        </w:rPr>
+        <w:t>V</w:t>
+      </w:r>
+      <w:r>
+        <w:rPr>
+          <w:rFonts w:ascii="Times New Roman" w:hAnsi="Times New Roman" w:cs="Times New Roman"/>
+          <w:i/>
+          <w:szCs w:val="24"/>
+        </w:rPr>
+        <w:t>ref</w:t>
+      </w:r>
+      <w:proofErr w:type="spellEnd"/>
+      <w:r>
+        <w:rPr>
+          <w:rFonts w:ascii="Times New Roman" w:hAnsi="Times New Roman" w:cs="Times New Roman"/>
+          <w:i/>
+          <w:sz w:val="20"/>
+          <w:szCs w:val="24"/>
+        </w:rPr>
+        <w:t xml:space="preserve">  </w:t>
+      </w:r>
+      <w:r>
+        <w:rPr>
+          <w:rFonts w:ascii="Times New Roman" w:hAnsi="Times New Roman" w:cs="Times New Roman"/>
+          <w:i/>
+          <w:sz w:val="24"/>
+          <w:szCs w:val="24"/>
+        </w:rPr>
+        <w:t>was</w:t>
+      </w:r>
+      <w:proofErr w:type="gramEnd"/>
+      <w:r>
+        <w:rPr>
+          <w:rFonts w:ascii="Times New Roman" w:hAnsi="Times New Roman" w:cs="Times New Roman"/>
+          <w:i/>
+          <w:sz w:val="24"/>
+          <w:szCs w:val="24"/>
+        </w:rPr>
+        <w:t xml:space="preserve"> 1.5 Volts. Our DAC </w:t>
+      </w:r>
+      <w:r>
+        <w:rPr>
+          <w:rFonts w:ascii="Times New Roman" w:hAnsi="Times New Roman" w:cs="Times New Roman"/>
+          <w:i/>
+          <w:sz w:val="24"/>
+          <w:szCs w:val="24"/>
+        </w:rPr>
+        <w:t xml:space="preserve">seemed to output less voltage than expected for    </w:t>
+      </w:r>
+    </w:p>
+    <w:p>
+      <w:pPr>
+        <w:pStyle w:val="ListParagraph"/>
+        <w:spacing w:after="0" w:line="240" w:lineRule="auto"/>
+        <w:ind w:left="1440"/>
+        <w:rPr>
+          <w:rFonts w:ascii="Times New Roman" w:hAnsi="Times New Roman" w:cs="Times New Roman"/>
+          <w:i/>
+          <w:szCs w:val="24"/>
+        </w:rPr>
+      </w:pPr>
+      <w:r>
+        <w:rPr>
+          <w:rFonts w:ascii="Times New Roman" w:hAnsi="Times New Roman" w:cs="Times New Roman"/>
+          <w:i/>
+          <w:sz w:val="24"/>
+          <w:szCs w:val="24"/>
+        </w:rPr>
+        <w:t xml:space="preserve">    </w:t>
+      </w:r>
+      <w:proofErr w:type="gramStart"/>
+      <w:r>
+        <w:rPr>
+          <w:rFonts w:ascii="Times New Roman" w:hAnsi="Times New Roman" w:cs="Times New Roman"/>
+          <w:i/>
+          <w:sz w:val="24"/>
+          <w:szCs w:val="24"/>
+        </w:rPr>
+        <w:t>most</w:t>
+      </w:r>
+      <w:proofErr w:type="gramEnd"/>
+      <w:r>
+        <w:rPr>
+          <w:rFonts w:ascii="Times New Roman" w:hAnsi="Times New Roman" w:cs="Times New Roman"/>
+          <w:i/>
+          <w:sz w:val="24"/>
+          <w:szCs w:val="24"/>
+        </w:rPr>
+        <w:t xml:space="preserve"> of the tested values.</w:t>
+      </w:r>
     </w:p>
     <w:tbl>
       <w:tblPr>
         <w:tblW w:w="10540" w:type="dxa"/>
         <w:tblInd w:w="96" w:type="dxa"/>
-        <w:tblLook w:val="04A0"/>
+        <w:tblLook w:val="04A0" w:firstRow="1" w:lastRow="0" w:firstColumn="1" w:lastColumn="0" w:noHBand="0" w:noVBand="1"/>
       </w:tblPr>
       <w:tblGrid>
-        <w:gridCol w:w="11081"/>
+        <w:gridCol w:w="10035"/>
         <w:gridCol w:w="960"/>
         <w:gridCol w:w="960"/>
         <w:gridCol w:w="960"/>
@@ -388,20 +557,20 @@
           </w:tcPr>
           <w:tbl>
             <w:tblPr>
-              <w:tblW w:w="10865" w:type="dxa"/>
-              <w:tblLook w:val="04A0"/>
+              <w:tblW w:w="5000" w:type="pct"/>
+              <w:tblLook w:val="04A0" w:firstRow="1" w:lastRow="0" w:firstColumn="1" w:lastColumn="0" w:noHBand="0" w:noVBand="1"/>
             </w:tblPr>
             <w:tblGrid>
-              <w:gridCol w:w="2702"/>
-              <w:gridCol w:w="907"/>
-              <w:gridCol w:w="907"/>
-              <w:gridCol w:w="907"/>
-              <w:gridCol w:w="907"/>
-              <w:gridCol w:w="907"/>
-              <w:gridCol w:w="907"/>
-              <w:gridCol w:w="907"/>
-              <w:gridCol w:w="907"/>
-              <w:gridCol w:w="907"/>
+              <w:gridCol w:w="2550"/>
+              <w:gridCol w:w="607"/>
+              <w:gridCol w:w="830"/>
+              <w:gridCol w:w="785"/>
+              <w:gridCol w:w="897"/>
+              <w:gridCol w:w="674"/>
+              <w:gridCol w:w="897"/>
+              <w:gridCol w:w="785"/>
+              <w:gridCol w:w="897"/>
+              <w:gridCol w:w="897"/>
             </w:tblGrid>
             <w:tr>
               <w:trPr>
@@ -409,7 +578,7 @@
               </w:trPr>
               <w:tc>
                 <w:tcPr>
-                  <w:tcW w:w="2702" w:type="dxa"/>
+                  <w:tcW w:w="1243" w:type="pct"/>
                   <w:tcBorders>
                     <w:top w:val="nil"/>
                     <w:left w:val="nil"/>
@@ -440,7 +609,7 @@
               </w:tc>
               <w:tc>
                 <w:tcPr>
-                  <w:tcW w:w="907" w:type="dxa"/>
+                  <w:tcW w:w="417" w:type="pct"/>
                   <w:tcBorders>
                     <w:top w:val="nil"/>
                     <w:left w:val="nil"/>
@@ -472,7 +641,7 @@
               </w:tc>
               <w:tc>
                 <w:tcPr>
-                  <w:tcW w:w="907" w:type="dxa"/>
+                  <w:tcW w:w="417" w:type="pct"/>
                   <w:tcBorders>
                     <w:top w:val="nil"/>
                     <w:left w:val="nil"/>
@@ -504,7 +673,7 @@
               </w:tc>
               <w:tc>
                 <w:tcPr>
-                  <w:tcW w:w="907" w:type="dxa"/>
+                  <w:tcW w:w="417" w:type="pct"/>
                   <w:tcBorders>
                     <w:top w:val="nil"/>
                     <w:left w:val="nil"/>
@@ -536,7 +705,7 @@
               </w:tc>
               <w:tc>
                 <w:tcPr>
-                  <w:tcW w:w="907" w:type="dxa"/>
+                  <w:tcW w:w="417" w:type="pct"/>
                   <w:tcBorders>
                     <w:top w:val="nil"/>
                     <w:left w:val="nil"/>
@@ -568,7 +737,7 @@
               </w:tc>
               <w:tc>
                 <w:tcPr>
-                  <w:tcW w:w="907" w:type="dxa"/>
+                  <w:tcW w:w="417" w:type="pct"/>
                   <w:tcBorders>
                     <w:top w:val="nil"/>
                     <w:left w:val="nil"/>
@@ -600,7 +769,7 @@
               </w:tc>
               <w:tc>
                 <w:tcPr>
-                  <w:tcW w:w="907" w:type="dxa"/>
+                  <w:tcW w:w="417" w:type="pct"/>
                   <w:tcBorders>
                     <w:top w:val="nil"/>
                     <w:left w:val="nil"/>
@@ -632,7 +801,7 @@
               </w:tc>
               <w:tc>
                 <w:tcPr>
-                  <w:tcW w:w="907" w:type="dxa"/>
+                  <w:tcW w:w="417" w:type="pct"/>
                   <w:tcBorders>
                     <w:top w:val="nil"/>
                     <w:left w:val="nil"/>
@@ -664,7 +833,7 @@
               </w:tc>
               <w:tc>
                 <w:tcPr>
-                  <w:tcW w:w="907" w:type="dxa"/>
+                  <w:tcW w:w="417" w:type="pct"/>
                   <w:tcBorders>
                     <w:top w:val="nil"/>
                     <w:left w:val="nil"/>
@@ -696,7 +865,7 @@
               </w:tc>
               <w:tc>
                 <w:tcPr>
-                  <w:tcW w:w="907" w:type="dxa"/>
+                  <w:tcW w:w="417" w:type="pct"/>
                   <w:tcBorders>
                     <w:top w:val="nil"/>
                     <w:left w:val="nil"/>
@@ -733,7 +902,7 @@
               </w:trPr>
               <w:tc>
                 <w:tcPr>
-                  <w:tcW w:w="2702" w:type="dxa"/>
+                  <w:tcW w:w="1243" w:type="pct"/>
                   <w:tcBorders>
                     <w:top w:val="nil"/>
                     <w:left w:val="nil"/>
@@ -764,7 +933,7 @@
               </w:tc>
               <w:tc>
                 <w:tcPr>
-                  <w:tcW w:w="907" w:type="dxa"/>
+                  <w:tcW w:w="417" w:type="pct"/>
                   <w:tcBorders>
                     <w:top w:val="nil"/>
                     <w:left w:val="nil"/>
@@ -796,7 +965,7 @@
               </w:tc>
               <w:tc>
                 <w:tcPr>
-                  <w:tcW w:w="907" w:type="dxa"/>
+                  <w:tcW w:w="417" w:type="pct"/>
                   <w:tcBorders>
                     <w:top w:val="nil"/>
                     <w:left w:val="nil"/>
@@ -828,7 +997,7 @@
               </w:tc>
               <w:tc>
                 <w:tcPr>
-                  <w:tcW w:w="907" w:type="dxa"/>
+                  <w:tcW w:w="417" w:type="pct"/>
                   <w:tcBorders>
                     <w:top w:val="nil"/>
                     <w:left w:val="nil"/>
@@ -860,7 +1029,7 @@
               </w:tc>
               <w:tc>
                 <w:tcPr>
-                  <w:tcW w:w="907" w:type="dxa"/>
+                  <w:tcW w:w="417" w:type="pct"/>
                   <w:tcBorders>
                     <w:top w:val="nil"/>
                     <w:left w:val="nil"/>
@@ -892,7 +1061,7 @@
               </w:tc>
               <w:tc>
                 <w:tcPr>
-                  <w:tcW w:w="907" w:type="dxa"/>
+                  <w:tcW w:w="417" w:type="pct"/>
                   <w:tcBorders>
                     <w:top w:val="nil"/>
                     <w:left w:val="nil"/>
@@ -924,7 +1093,7 @@
               </w:tc>
               <w:tc>
                 <w:tcPr>
-                  <w:tcW w:w="907" w:type="dxa"/>
+                  <w:tcW w:w="417" w:type="pct"/>
                   <w:tcBorders>
                     <w:top w:val="nil"/>
                     <w:left w:val="nil"/>
@@ -956,7 +1125,7 @@
               </w:tc>
               <w:tc>
                 <w:tcPr>
-                  <w:tcW w:w="907" w:type="dxa"/>
+                  <w:tcW w:w="417" w:type="pct"/>
                   <w:tcBorders>
                     <w:top w:val="nil"/>
                     <w:left w:val="nil"/>
@@ -988,7 +1157,7 @@
               </w:tc>
               <w:tc>
                 <w:tcPr>
-                  <w:tcW w:w="907" w:type="dxa"/>
+                  <w:tcW w:w="417" w:type="pct"/>
                   <w:tcBorders>
                     <w:top w:val="nil"/>
                     <w:left w:val="nil"/>
@@ -1020,7 +1189,7 @@
               </w:tc>
               <w:tc>
                 <w:tcPr>
-                  <w:tcW w:w="907" w:type="dxa"/>
+                  <w:tcW w:w="417" w:type="pct"/>
                   <w:tcBorders>
                     <w:top w:val="nil"/>
                     <w:left w:val="nil"/>
@@ -1057,7 +1226,7 @@
               </w:trPr>
               <w:tc>
                 <w:tcPr>
-                  <w:tcW w:w="2702" w:type="dxa"/>
+                  <w:tcW w:w="1243" w:type="pct"/>
                   <w:tcBorders>
                     <w:top w:val="nil"/>
                     <w:left w:val="nil"/>
@@ -1088,7 +1257,7 @@
               </w:tc>
               <w:tc>
                 <w:tcPr>
-                  <w:tcW w:w="907" w:type="dxa"/>
+                  <w:tcW w:w="417" w:type="pct"/>
                   <w:tcBorders>
                     <w:top w:val="nil"/>
                     <w:left w:val="nil"/>
@@ -1120,7 +1289,7 @@
               </w:tc>
               <w:tc>
                 <w:tcPr>
-                  <w:tcW w:w="907" w:type="dxa"/>
+                  <w:tcW w:w="417" w:type="pct"/>
                   <w:tcBorders>
                     <w:top w:val="nil"/>
                     <w:left w:val="nil"/>
@@ -1152,7 +1321,7 @@
               </w:tc>
               <w:tc>
                 <w:tcPr>
-                  <w:tcW w:w="907" w:type="dxa"/>
+                  <w:tcW w:w="417" w:type="pct"/>
                   <w:tcBorders>
                     <w:top w:val="nil"/>
                     <w:left w:val="nil"/>
@@ -1184,7 +1353,7 @@
               </w:tc>
               <w:tc>
                 <w:tcPr>
-                  <w:tcW w:w="907" w:type="dxa"/>
+                  <w:tcW w:w="417" w:type="pct"/>
                   <w:tcBorders>
                     <w:top w:val="nil"/>
                     <w:left w:val="nil"/>
@@ -1216,7 +1385,7 @@
               </w:tc>
               <w:tc>
                 <w:tcPr>
-                  <w:tcW w:w="907" w:type="dxa"/>
+                  <w:tcW w:w="417" w:type="pct"/>
                   <w:tcBorders>
                     <w:top w:val="nil"/>
                     <w:left w:val="nil"/>
@@ -1248,7 +1417,7 @@
               </w:tc>
               <w:tc>
                 <w:tcPr>
-                  <w:tcW w:w="907" w:type="dxa"/>
+                  <w:tcW w:w="417" w:type="pct"/>
                   <w:tcBorders>
                     <w:top w:val="nil"/>
                     <w:left w:val="nil"/>
@@ -1280,7 +1449,7 @@
               </w:tc>
               <w:tc>
                 <w:tcPr>
-                  <w:tcW w:w="907" w:type="dxa"/>
+                  <w:tcW w:w="417" w:type="pct"/>
                   <w:tcBorders>
                     <w:top w:val="nil"/>
                     <w:left w:val="nil"/>
@@ -1312,7 +1481,7 @@
               </w:tc>
               <w:tc>
                 <w:tcPr>
-                  <w:tcW w:w="907" w:type="dxa"/>
+                  <w:tcW w:w="417" w:type="pct"/>
                   <w:tcBorders>
                     <w:top w:val="nil"/>
                     <w:left w:val="nil"/>
@@ -1344,7 +1513,7 @@
               </w:tc>
               <w:tc>
                 <w:tcPr>
-                  <w:tcW w:w="907" w:type="dxa"/>
+                  <w:tcW w:w="417" w:type="pct"/>
                   <w:tcBorders>
                     <w:top w:val="nil"/>
                     <w:left w:val="nil"/>
@@ -1381,7 +1550,7 @@
               </w:trPr>
               <w:tc>
                 <w:tcPr>
-                  <w:tcW w:w="2702" w:type="dxa"/>
+                  <w:tcW w:w="1243" w:type="pct"/>
                   <w:tcBorders>
                     <w:top w:val="nil"/>
                     <w:left w:val="nil"/>
@@ -1408,11 +1577,18 @@
                     </w:rPr>
                     <w:t>Delta</w:t>
                   </w:r>
+                  <w:r>
+                    <w:rPr>
+                      <w:rFonts w:ascii="Calibri" w:eastAsia="Times New Roman" w:hAnsi="Calibri" w:cs="Times New Roman"/>
+                      <w:color w:val="000000"/>
+                    </w:rPr>
+                    <w:t xml:space="preserve"> = Actual - Expected</w:t>
+                  </w:r>
                 </w:p>
               </w:tc>
               <w:tc>
                 <w:tcPr>
-                  <w:tcW w:w="907" w:type="dxa"/>
+                  <w:tcW w:w="417" w:type="pct"/>
                   <w:tcBorders>
                     <w:top w:val="nil"/>
                     <w:left w:val="nil"/>
@@ -1444,7 +1620,7 @@
               </w:tc>
               <w:tc>
                 <w:tcPr>
-                  <w:tcW w:w="907" w:type="dxa"/>
+                  <w:tcW w:w="417" w:type="pct"/>
                   <w:tcBorders>
                     <w:top w:val="nil"/>
                     <w:left w:val="nil"/>
@@ -1476,7 +1652,7 @@
               </w:tc>
               <w:tc>
                 <w:tcPr>
-                  <w:tcW w:w="907" w:type="dxa"/>
+                  <w:tcW w:w="417" w:type="pct"/>
                   <w:tcBorders>
                     <w:top w:val="nil"/>
                     <w:left w:val="nil"/>
@@ -1508,7 +1684,7 @@
               </w:tc>
               <w:tc>
                 <w:tcPr>
-                  <w:tcW w:w="907" w:type="dxa"/>
+                  <w:tcW w:w="417" w:type="pct"/>
                   <w:tcBorders>
                     <w:top w:val="nil"/>
                     <w:left w:val="nil"/>
@@ -1540,7 +1716,7 @@
               </w:tc>
               <w:tc>
                 <w:tcPr>
-                  <w:tcW w:w="907" w:type="dxa"/>
+                  <w:tcW w:w="417" w:type="pct"/>
                   <w:tcBorders>
                     <w:top w:val="nil"/>
                     <w:left w:val="nil"/>
@@ -1572,7 +1748,7 @@
               </w:tc>
               <w:tc>
                 <w:tcPr>
-                  <w:tcW w:w="907" w:type="dxa"/>
+                  <w:tcW w:w="417" w:type="pct"/>
                   <w:tcBorders>
                     <w:top w:val="nil"/>
                     <w:left w:val="nil"/>
@@ -1604,7 +1780,7 @@
               </w:tc>
               <w:tc>
                 <w:tcPr>
-                  <w:tcW w:w="907" w:type="dxa"/>
+                  <w:tcW w:w="417" w:type="pct"/>
                   <w:tcBorders>
                     <w:top w:val="nil"/>
                     <w:left w:val="nil"/>
@@ -1636,7 +1812,7 @@
               </w:tc>
               <w:tc>
                 <w:tcPr>
-                  <w:tcW w:w="907" w:type="dxa"/>
+                  <w:tcW w:w="417" w:type="pct"/>
                   <w:tcBorders>
                     <w:top w:val="nil"/>
                     <w:left w:val="nil"/>
@@ -1668,7 +1844,7 @@
               </w:tc>
               <w:tc>
                 <w:tcPr>
-                  <w:tcW w:w="907" w:type="dxa"/>
+                  <w:tcW w:w="417" w:type="pct"/>
                   <w:tcBorders>
                     <w:top w:val="nil"/>
                     <w:left w:val="nil"/>
@@ -2717,21 +2893,599 @@
         <w:spacing w:after="0" w:line="240" w:lineRule="auto"/>
         <w:rPr>
           <w:rFonts w:ascii="Times New Roman" w:hAnsi="Times New Roman" w:cs="Times New Roman"/>
-          <w:b/>
-          <w:sz w:val="24"/>
-          <w:szCs w:val="24"/>
-        </w:rPr>
-      </w:pPr>
-      <w:r>
-        <w:rPr>
-          <w:rFonts w:ascii="Times New Roman" w:hAnsi="Times New Roman" w:cs="Times New Roman"/>
-          <w:b/>
-          <w:sz w:val="24"/>
-          <w:szCs w:val="24"/>
+          <w:sz w:val="24"/>
+          <w:szCs w:val="24"/>
+        </w:rPr>
+      </w:pPr>
+    </w:p>
+    <w:p>
+      <w:pPr>
+        <w:pStyle w:val="BodyText"/>
+        <w:ind w:firstLine="720"/>
+        <w:rPr>
+          <w:rFonts w:ascii="Times New Roman" w:hAnsi="Times New Roman"/>
+          <w:b/>
+          <w:sz w:val="24"/>
+          <w:szCs w:val="24"/>
+        </w:rPr>
+      </w:pPr>
+      <w:r>
+        <w:rPr>
+          <w:rFonts w:ascii="Times New Roman" w:hAnsi="Times New Roman"/>
+          <w:b/>
+          <w:sz w:val="24"/>
+          <w:szCs w:val="24"/>
+        </w:rPr>
+        <w:t>4.2</w:t>
+      </w:r>
+      <w:r>
+        <w:rPr>
+          <w:rFonts w:ascii="Times New Roman" w:hAnsi="Times New Roman"/>
+          <w:b/>
+          <w:sz w:val="24"/>
+          <w:szCs w:val="24"/>
+        </w:rPr>
+        <w:tab/>
+        <w:t>Show the experimental response of DAC including SNR</w:t>
+      </w:r>
+      <w:bookmarkStart w:id="0" w:name="_GoBack"/>
+      <w:bookmarkEnd w:id="0"/>
+    </w:p>
+    <w:p>
+      <w:pPr>
+        <w:pStyle w:val="BodyText"/>
+        <w:ind w:firstLine="720"/>
+        <w:rPr>
+          <w:rFonts w:ascii="Times New Roman" w:hAnsi="Times New Roman"/>
+          <w:sz w:val="24"/>
+          <w:szCs w:val="24"/>
+        </w:rPr>
+      </w:pPr>
+    </w:p>
+    <w:p>
+      <w:pPr>
+        <w:pStyle w:val="ListParagraph"/>
+        <w:rPr>
+          <w:rFonts w:ascii="Times New Roman" w:hAnsi="Times New Roman"/>
+          <w:b/>
+          <w:sz w:val="24"/>
+          <w:szCs w:val="24"/>
+        </w:rPr>
+      </w:pPr>
+      <w:r>
+        <w:rPr>
+          <w:rFonts w:ascii="Times New Roman" w:hAnsi="Times New Roman" w:cs="Times New Roman"/>
+          <w:b/>
+          <w:sz w:val="24"/>
+          <w:szCs w:val="24"/>
+        </w:rPr>
+        <w:t>4.3</w:t>
+      </w:r>
+      <w:r>
+        <w:rPr>
+          <w:rFonts w:ascii="Times New Roman" w:hAnsi="Times New Roman" w:cs="Times New Roman"/>
+          <w:b/>
+          <w:sz w:val="24"/>
+          <w:szCs w:val="24"/>
+        </w:rPr>
+        <w:tab/>
+      </w:r>
+      <w:r>
+        <w:rPr>
+          <w:rFonts w:ascii="Times New Roman" w:hAnsi="Times New Roman"/>
+          <w:b/>
+          <w:sz w:val="24"/>
+          <w:szCs w:val="24"/>
+        </w:rPr>
+        <w:t xml:space="preserve">Show the results of the debugging profile </w:t>
+      </w:r>
+    </w:p>
+    <w:p>
+      <w:pPr>
+        <w:pStyle w:val="ListParagraph"/>
+        <w:spacing w:after="0" w:line="240" w:lineRule="auto"/>
+        <w:rPr>
+          <w:rFonts w:ascii="Times New Roman" w:hAnsi="Times New Roman" w:cs="Times New Roman"/>
+          <w:b/>
+          <w:sz w:val="24"/>
+          <w:szCs w:val="24"/>
+        </w:rPr>
+      </w:pPr>
+      <w:r>
+        <w:rPr>
+          <w:rFonts w:ascii="Times New Roman" w:hAnsi="Times New Roman" w:cs="Times New Roman"/>
+          <w:b/>
+          <w:sz w:val="24"/>
+          <w:szCs w:val="24"/>
+        </w:rPr>
+        <w:tab/>
+      </w:r>
+    </w:p>
+    <w:p>
+      <w:pPr>
+        <w:pStyle w:val="ListParagraph"/>
+        <w:spacing w:after="0" w:line="240" w:lineRule="auto"/>
+        <w:rPr>
+          <w:rFonts w:ascii="Times New Roman" w:hAnsi="Times New Roman" w:cs="Times New Roman"/>
+          <w:b/>
+          <w:sz w:val="24"/>
+          <w:szCs w:val="24"/>
+        </w:rPr>
+      </w:pPr>
+      <w:r>
+        <w:rPr>
+          <w:noProof/>
         </w:rPr>
         <w:lastRenderedPageBreak/>
-        <w:t>4.2</w:t>
-      </w:r>
+        <w:drawing>
+          <wp:inline distT="0" distB="0" distL="0" distR="0" wp14:anchorId="42D4AD6A" wp14:editId="61A584F4">
+            <wp:extent cx="3248635" cy="1909267"/>
+            <wp:effectExtent l="0" t="0" r="0" b="0"/>
+            <wp:docPr id="1" name="Picture 1"/>
+            <wp:cNvGraphicFramePr>
+              <a:graphicFrameLocks xmlns:a="http://schemas.openxmlformats.org/drawingml/2006/main" noChangeAspect="1"/>
+            </wp:cNvGraphicFramePr>
+            <a:graphic xmlns:a="http://schemas.openxmlformats.org/drawingml/2006/main">
+              <a:graphicData uri="http://schemas.openxmlformats.org/drawingml/2006/picture">
+                <pic:pic xmlns:pic="http://schemas.openxmlformats.org/drawingml/2006/picture">
+                  <pic:nvPicPr>
+                    <pic:cNvPr id="1" name=""/>
+                    <pic:cNvPicPr/>
+                  </pic:nvPicPr>
+                  <pic:blipFill>
+                    <a:blip r:embed="rId8"/>
+                    <a:stretch>
+                      <a:fillRect/>
+                    </a:stretch>
+                  </pic:blipFill>
+                  <pic:spPr>
+                    <a:xfrm>
+                      <a:off x="0" y="0"/>
+                      <a:ext cx="3262936" cy="1917672"/>
+                    </a:xfrm>
+                    <a:prstGeom prst="rect">
+                      <a:avLst/>
+                    </a:prstGeom>
+                  </pic:spPr>
+                </pic:pic>
+              </a:graphicData>
+            </a:graphic>
+          </wp:inline>
+        </w:drawing>
+      </w:r>
+    </w:p>
+    <w:p>
+      <w:pPr>
+        <w:pStyle w:val="ListParagraph"/>
+        <w:spacing w:after="0" w:line="240" w:lineRule="auto"/>
+        <w:rPr>
+          <w:rFonts w:ascii="Times New Roman" w:hAnsi="Times New Roman" w:cs="Times New Roman"/>
+          <w:i/>
+          <w:sz w:val="24"/>
+          <w:szCs w:val="24"/>
+        </w:rPr>
+      </w:pPr>
+      <w:r>
+        <w:rPr>
+          <w:rFonts w:ascii="Times New Roman" w:hAnsi="Times New Roman" w:cs="Times New Roman"/>
+          <w:i/>
+          <w:sz w:val="24"/>
+          <w:szCs w:val="24"/>
+        </w:rPr>
+        <w:t>Figure 1: This ISR shows the time it takes to output to the DAC</w:t>
+      </w:r>
+      <w:r>
+        <w:rPr>
+          <w:rFonts w:ascii="Times New Roman" w:hAnsi="Times New Roman" w:cs="Times New Roman"/>
+          <w:i/>
+          <w:sz w:val="24"/>
+          <w:szCs w:val="24"/>
+        </w:rPr>
+        <w:t xml:space="preserve"> (~1 microsecond)</w:t>
+      </w:r>
+    </w:p>
+    <w:p>
+      <w:pPr>
+        <w:pStyle w:val="ListParagraph"/>
+        <w:spacing w:after="0" w:line="240" w:lineRule="auto"/>
+        <w:rPr>
+          <w:rFonts w:ascii="Times New Roman" w:hAnsi="Times New Roman" w:cs="Times New Roman"/>
+          <w:i/>
+          <w:sz w:val="24"/>
+          <w:szCs w:val="24"/>
+        </w:rPr>
+      </w:pPr>
+    </w:p>
+    <w:p>
+      <w:pPr>
+        <w:pStyle w:val="ListParagraph"/>
+        <w:spacing w:after="0" w:line="240" w:lineRule="auto"/>
+        <w:rPr>
+          <w:rFonts w:ascii="Times New Roman" w:hAnsi="Times New Roman" w:cs="Times New Roman"/>
+          <w:i/>
+          <w:sz w:val="24"/>
+          <w:szCs w:val="24"/>
+        </w:rPr>
+      </w:pPr>
+      <w:r>
+        <w:rPr>
+          <w:noProof/>
+        </w:rPr>
+        <w:drawing>
+          <wp:inline distT="0" distB="0" distL="0" distR="0" wp14:anchorId="276A5596" wp14:editId="5878537E">
+            <wp:extent cx="3264175" cy="1850746"/>
+            <wp:effectExtent l="0" t="0" r="0" b="0"/>
+            <wp:docPr id="2" name="Picture 2"/>
+            <wp:cNvGraphicFramePr>
+              <a:graphicFrameLocks xmlns:a="http://schemas.openxmlformats.org/drawingml/2006/main" noChangeAspect="1"/>
+            </wp:cNvGraphicFramePr>
+            <a:graphic xmlns:a="http://schemas.openxmlformats.org/drawingml/2006/main">
+              <a:graphicData uri="http://schemas.openxmlformats.org/drawingml/2006/picture">
+                <pic:pic xmlns:pic="http://schemas.openxmlformats.org/drawingml/2006/picture">
+                  <pic:nvPicPr>
+                    <pic:cNvPr id="1" name=""/>
+                    <pic:cNvPicPr/>
+                  </pic:nvPicPr>
+                  <pic:blipFill>
+                    <a:blip r:embed="rId9"/>
+                    <a:stretch>
+                      <a:fillRect/>
+                    </a:stretch>
+                  </pic:blipFill>
+                  <pic:spPr>
+                    <a:xfrm>
+                      <a:off x="0" y="0"/>
+                      <a:ext cx="3285090" cy="1862604"/>
+                    </a:xfrm>
+                    <a:prstGeom prst="rect">
+                      <a:avLst/>
+                    </a:prstGeom>
+                  </pic:spPr>
+                </pic:pic>
+              </a:graphicData>
+            </a:graphic>
+          </wp:inline>
+        </w:drawing>
+      </w:r>
+    </w:p>
+    <w:p>
+      <w:pPr>
+        <w:pStyle w:val="ListParagraph"/>
+        <w:spacing w:after="0" w:line="240" w:lineRule="auto"/>
+        <w:rPr>
+          <w:rFonts w:ascii="Times New Roman" w:hAnsi="Times New Roman" w:cs="Times New Roman"/>
+          <w:i/>
+          <w:sz w:val="24"/>
+          <w:szCs w:val="24"/>
+        </w:rPr>
+      </w:pPr>
+      <w:r>
+        <w:rPr>
+          <w:rFonts w:ascii="Times New Roman" w:hAnsi="Times New Roman" w:cs="Times New Roman"/>
+          <w:i/>
+          <w:sz w:val="24"/>
+          <w:szCs w:val="24"/>
+        </w:rPr>
+        <w:t xml:space="preserve">Figure 2: </w:t>
+      </w:r>
+      <w:r>
+        <w:rPr>
+          <w:rFonts w:ascii="Times New Roman" w:hAnsi="Times New Roman" w:cs="Times New Roman"/>
+          <w:i/>
+          <w:sz w:val="24"/>
+          <w:szCs w:val="24"/>
+        </w:rPr>
+        <w:t>This ISR shows the time it takes to change the tempo.</w:t>
+      </w:r>
+    </w:p>
+    <w:p>
+      <w:pPr>
+        <w:pStyle w:val="ListParagraph"/>
+        <w:spacing w:after="0" w:line="240" w:lineRule="auto"/>
+        <w:rPr>
+          <w:rFonts w:ascii="Times New Roman" w:hAnsi="Times New Roman" w:cs="Times New Roman"/>
+          <w:i/>
+          <w:sz w:val="24"/>
+          <w:szCs w:val="24"/>
+        </w:rPr>
+      </w:pPr>
+    </w:p>
+    <w:p>
+      <w:pPr>
+        <w:pStyle w:val="ListParagraph"/>
+        <w:spacing w:after="0" w:line="240" w:lineRule="auto"/>
+        <w:rPr>
+          <w:rFonts w:ascii="Times New Roman" w:hAnsi="Times New Roman" w:cs="Times New Roman"/>
+          <w:i/>
+          <w:sz w:val="24"/>
+          <w:szCs w:val="24"/>
+        </w:rPr>
+      </w:pPr>
+    </w:p>
+    <w:p>
+      <w:pPr>
+        <w:pStyle w:val="ListParagraph"/>
+        <w:ind w:left="1440" w:hanging="720"/>
+        <w:rPr>
+          <w:rFonts w:ascii="Times New Roman" w:hAnsi="Times New Roman"/>
+          <w:b/>
+          <w:sz w:val="24"/>
+          <w:szCs w:val="24"/>
+        </w:rPr>
+      </w:pPr>
+      <w:r>
+        <w:rPr>
+          <w:rFonts w:ascii="Times New Roman" w:hAnsi="Times New Roman" w:cs="Times New Roman"/>
+          <w:b/>
+          <w:sz w:val="24"/>
+          <w:szCs w:val="24"/>
+        </w:rPr>
+        <w:t>4.4</w:t>
+      </w:r>
+      <w:r>
+        <w:rPr>
+          <w:rFonts w:ascii="Times New Roman" w:hAnsi="Times New Roman" w:cs="Times New Roman"/>
+          <w:b/>
+          <w:sz w:val="24"/>
+          <w:szCs w:val="24"/>
+        </w:rPr>
+        <w:tab/>
+      </w:r>
+      <w:r>
+        <w:rPr>
+          <w:rFonts w:ascii="Times New Roman" w:hAnsi="Times New Roman"/>
+          <w:b/>
+          <w:sz w:val="24"/>
+          <w:szCs w:val="24"/>
+        </w:rPr>
+        <w:t xml:space="preserve">Measurements of current required to run the system, with and without the music playing </w:t>
+      </w:r>
+    </w:p>
+    <w:p>
+      <w:pPr>
+        <w:pStyle w:val="ListParagraph"/>
+        <w:spacing w:after="0" w:line="240" w:lineRule="auto"/>
+        <w:rPr>
+          <w:rFonts w:ascii="Times New Roman" w:hAnsi="Times New Roman" w:cs="Times New Roman"/>
+          <w:b/>
+          <w:sz w:val="24"/>
+          <w:szCs w:val="24"/>
+        </w:rPr>
+      </w:pPr>
+    </w:p>
+    <w:p>
+      <w:pPr>
+        <w:pStyle w:val="ListParagraph"/>
+        <w:spacing w:after="0" w:line="240" w:lineRule="auto"/>
+        <w:rPr>
+          <w:rFonts w:ascii="Times New Roman" w:hAnsi="Times New Roman" w:cs="Times New Roman"/>
+          <w:b/>
+          <w:sz w:val="24"/>
+          <w:szCs w:val="24"/>
+        </w:rPr>
+      </w:pPr>
+      <w:r>
+        <w:rPr>
+          <w:noProof/>
+        </w:rPr>
+        <w:drawing>
+          <wp:inline distT="0" distB="0" distL="0" distR="0" wp14:anchorId="54BE2A44" wp14:editId="66E5807D">
+            <wp:extent cx="3517363" cy="1631290"/>
+            <wp:effectExtent l="0" t="0" r="6985" b="7620"/>
+            <wp:docPr id="3" name="Picture 3"/>
+            <wp:cNvGraphicFramePr>
+              <a:graphicFrameLocks xmlns:a="http://schemas.openxmlformats.org/drawingml/2006/main" noChangeAspect="1"/>
+            </wp:cNvGraphicFramePr>
+            <a:graphic xmlns:a="http://schemas.openxmlformats.org/drawingml/2006/main">
+              <a:graphicData uri="http://schemas.openxmlformats.org/drawingml/2006/picture">
+                <pic:pic xmlns:pic="http://schemas.openxmlformats.org/drawingml/2006/picture">
+                  <pic:nvPicPr>
+                    <pic:cNvPr id="1" name=""/>
+                    <pic:cNvPicPr/>
+                  </pic:nvPicPr>
+                  <pic:blipFill>
+                    <a:blip r:embed="rId10"/>
+                    <a:stretch>
+                      <a:fillRect/>
+                    </a:stretch>
+                  </pic:blipFill>
+                  <pic:spPr>
+                    <a:xfrm>
+                      <a:off x="0" y="0"/>
+                      <a:ext cx="3530600" cy="1637429"/>
+                    </a:xfrm>
+                    <a:prstGeom prst="rect">
+                      <a:avLst/>
+                    </a:prstGeom>
+                  </pic:spPr>
+                </pic:pic>
+              </a:graphicData>
+            </a:graphic>
+          </wp:inline>
+        </w:drawing>
+      </w:r>
+    </w:p>
+    <w:p>
+      <w:pPr>
+        <w:pStyle w:val="ListParagraph"/>
+        <w:spacing w:after="0" w:line="240" w:lineRule="auto"/>
+        <w:rPr>
+          <w:rFonts w:ascii="Times New Roman" w:hAnsi="Times New Roman" w:cs="Times New Roman"/>
+          <w:i/>
+          <w:sz w:val="24"/>
+          <w:szCs w:val="24"/>
+        </w:rPr>
+      </w:pPr>
+      <w:r>
+        <w:rPr>
+          <w:rFonts w:ascii="Times New Roman" w:hAnsi="Times New Roman" w:cs="Times New Roman"/>
+          <w:i/>
+          <w:sz w:val="24"/>
+          <w:szCs w:val="24"/>
+        </w:rPr>
+        <w:t>Figu</w:t>
+      </w:r>
+      <w:r>
+        <w:rPr>
+          <w:rFonts w:ascii="Times New Roman" w:hAnsi="Times New Roman" w:cs="Times New Roman"/>
+          <w:i/>
+          <w:sz w:val="24"/>
+          <w:szCs w:val="24"/>
+        </w:rPr>
+        <w:t>re 3: about 78 mA was required to run the system without music playing</w:t>
+      </w:r>
+    </w:p>
+    <w:p>
+      <w:pPr>
+        <w:pStyle w:val="ListParagraph"/>
+        <w:spacing w:after="0" w:line="240" w:lineRule="auto"/>
+        <w:rPr>
+          <w:rFonts w:ascii="Times New Roman" w:hAnsi="Times New Roman" w:cs="Times New Roman"/>
+          <w:i/>
+          <w:sz w:val="24"/>
+          <w:szCs w:val="24"/>
+        </w:rPr>
+      </w:pPr>
+    </w:p>
+    <w:p>
+      <w:pPr>
+        <w:pStyle w:val="ListParagraph"/>
+        <w:spacing w:after="0" w:line="240" w:lineRule="auto"/>
+        <w:rPr>
+          <w:rFonts w:ascii="Times New Roman" w:hAnsi="Times New Roman" w:cs="Times New Roman"/>
+          <w:i/>
+          <w:sz w:val="24"/>
+          <w:szCs w:val="24"/>
+        </w:rPr>
+      </w:pPr>
+      <w:r>
+        <w:rPr>
+          <w:noProof/>
+        </w:rPr>
+        <w:lastRenderedPageBreak/>
+        <w:drawing>
+          <wp:inline distT="0" distB="0" distL="0" distR="0" wp14:anchorId="6D10457F" wp14:editId="50DC3C5E">
+            <wp:extent cx="3496665" cy="1968742"/>
+            <wp:effectExtent l="0" t="0" r="8890" b="0"/>
+            <wp:docPr id="4" name="Picture 4"/>
+            <wp:cNvGraphicFramePr>
+              <a:graphicFrameLocks xmlns:a="http://schemas.openxmlformats.org/drawingml/2006/main" noChangeAspect="1"/>
+            </wp:cNvGraphicFramePr>
+            <a:graphic xmlns:a="http://schemas.openxmlformats.org/drawingml/2006/main">
+              <a:graphicData uri="http://schemas.openxmlformats.org/drawingml/2006/picture">
+                <pic:pic xmlns:pic="http://schemas.openxmlformats.org/drawingml/2006/picture">
+                  <pic:nvPicPr>
+                    <pic:cNvPr id="1" name=""/>
+                    <pic:cNvPicPr/>
+                  </pic:nvPicPr>
+                  <pic:blipFill>
+                    <a:blip r:embed="rId11"/>
+                    <a:stretch>
+                      <a:fillRect/>
+                    </a:stretch>
+                  </pic:blipFill>
+                  <pic:spPr>
+                    <a:xfrm>
+                      <a:off x="0" y="0"/>
+                      <a:ext cx="3505138" cy="1973513"/>
+                    </a:xfrm>
+                    <a:prstGeom prst="rect">
+                      <a:avLst/>
+                    </a:prstGeom>
+                  </pic:spPr>
+                </pic:pic>
+              </a:graphicData>
+            </a:graphic>
+          </wp:inline>
+        </w:drawing>
+      </w:r>
+    </w:p>
+    <w:p>
+      <w:pPr>
+        <w:pStyle w:val="ListParagraph"/>
+        <w:spacing w:after="0" w:line="240" w:lineRule="auto"/>
+        <w:rPr>
+          <w:rFonts w:ascii="Times New Roman" w:hAnsi="Times New Roman" w:cs="Times New Roman"/>
+          <w:i/>
+          <w:sz w:val="24"/>
+          <w:szCs w:val="24"/>
+        </w:rPr>
+      </w:pPr>
+      <w:r>
+        <w:rPr>
+          <w:rFonts w:ascii="Times New Roman" w:hAnsi="Times New Roman" w:cs="Times New Roman"/>
+          <w:i/>
+          <w:sz w:val="24"/>
+          <w:szCs w:val="24"/>
+        </w:rPr>
+        <w:t>Figure 4: about 90 mA was required to run the system with music playing</w:t>
+      </w:r>
+    </w:p>
+    <w:p>
+      <w:pPr>
+        <w:pStyle w:val="ListParagraph"/>
+        <w:spacing w:after="0" w:line="240" w:lineRule="auto"/>
+        <w:rPr>
+          <w:rFonts w:ascii="Times New Roman" w:hAnsi="Times New Roman" w:cs="Times New Roman"/>
+          <w:i/>
+          <w:sz w:val="24"/>
+          <w:szCs w:val="24"/>
+        </w:rPr>
+      </w:pPr>
+      <w:r>
+        <w:rPr>
+          <w:rFonts w:ascii="Times New Roman" w:hAnsi="Times New Roman" w:cs="Times New Roman"/>
+          <w:i/>
+          <w:sz w:val="24"/>
+          <w:szCs w:val="24"/>
+        </w:rPr>
+        <w:tab/>
+        <w:t xml:space="preserve">   (</w:t>
+      </w:r>
+      <w:proofErr w:type="gramStart"/>
+      <w:r>
+        <w:rPr>
+          <w:rFonts w:ascii="Times New Roman" w:hAnsi="Times New Roman" w:cs="Times New Roman"/>
+          <w:i/>
+          <w:sz w:val="24"/>
+          <w:szCs w:val="24"/>
+        </w:rPr>
+        <w:t>this</w:t>
+      </w:r>
+      <w:proofErr w:type="gramEnd"/>
+      <w:r>
+        <w:rPr>
+          <w:rFonts w:ascii="Times New Roman" w:hAnsi="Times New Roman" w:cs="Times New Roman"/>
+          <w:i/>
+          <w:sz w:val="24"/>
+          <w:szCs w:val="24"/>
+        </w:rPr>
+        <w:t xml:space="preserve"> value did shoot up to 120-130 mA when playing louder music)</w:t>
+      </w:r>
+    </w:p>
+    <w:p>
+      <w:pPr>
+        <w:pStyle w:val="ListParagraph"/>
+        <w:spacing w:after="0" w:line="240" w:lineRule="auto"/>
+        <w:rPr>
+          <w:rFonts w:ascii="Times New Roman" w:hAnsi="Times New Roman" w:cs="Times New Roman"/>
+          <w:b/>
+          <w:sz w:val="24"/>
+          <w:szCs w:val="24"/>
+        </w:rPr>
+      </w:pPr>
+    </w:p>
+    <w:p>
+      <w:pPr>
+        <w:pStyle w:val="ListParagraph"/>
+        <w:spacing w:after="0" w:line="240" w:lineRule="auto"/>
+        <w:rPr>
+          <w:rFonts w:ascii="Times New Roman" w:hAnsi="Times New Roman" w:cs="Times New Roman"/>
+          <w:b/>
+          <w:sz w:val="24"/>
+          <w:szCs w:val="24"/>
+        </w:rPr>
+      </w:pPr>
     </w:p>
     <w:p>
       <w:pPr>
@@ -2821,7 +3575,7 @@
           <w:sz w:val="24"/>
           <w:szCs w:val="24"/>
         </w:rPr>
-        <w:t>Briefly describe the three errors in a DAC.</w:t>
+        <w:t>Briefly describe three errors in a DAC</w:t>
       </w:r>
     </w:p>
     <w:p>
@@ -2882,25 +3636,7 @@
           <w:sz w:val="24"/>
           <w:szCs w:val="24"/>
         </w:rPr>
-        <w:t>ii)  Full-scale Error:</w:t>
-      </w:r>
-      <w:r>
-        <w:rPr>
-          <w:rFonts w:ascii="Times New Roman" w:hAnsi="Times New Roman"/>
-          <w:color w:val="000000"/>
-          <w:sz w:val="24"/>
-          <w:szCs w:val="24"/>
-        </w:rPr>
-        <w:t xml:space="preserve"> </w:t>
-      </w:r>
-      <w:r>
-        <w:rPr>
-          <w:rFonts w:ascii="Times New Roman" w:hAnsi="Times New Roman"/>
-          <w:color w:val="000000"/>
-          <w:sz w:val="24"/>
-          <w:szCs w:val="24"/>
-        </w:rPr>
-        <w:t xml:space="preserve">The difference between ideal and actual DAC output when max input is applied. Very dependent on </w:t>
+        <w:t xml:space="preserve">ii)  Full-scale Error: The difference between ideal and actual DAC output when max input is applied. Very dependent on </w:t>
       </w:r>
       <w:proofErr w:type="spellStart"/>
       <w:r>
@@ -2950,7 +3686,6 @@
     </w:p>
     <w:p>
       <w:pPr>
-        <w:pStyle w:val="ListParagraph"/>
         <w:tabs>
           <w:tab w:val="left" w:pos="360"/>
         </w:tabs>
@@ -2958,22 +3693,11 @@
         <w:ind w:left="1440"/>
         <w:rPr>
           <w:rFonts w:ascii="Times New Roman" w:hAnsi="Times New Roman"/>
-          <w:b/>
           <w:color w:val="000000"/>
           <w:sz w:val="24"/>
           <w:szCs w:val="24"/>
         </w:rPr>
       </w:pPr>
-      <w:r>
-        <w:rPr>
-          <w:rFonts w:ascii="Times New Roman" w:hAnsi="Times New Roman"/>
-          <w:b/>
-          <w:color w:val="000000"/>
-          <w:sz w:val="24"/>
-          <w:szCs w:val="24"/>
-        </w:rPr>
-        <w:tab/>
-      </w:r>
     </w:p>
     <w:p>
       <w:pPr>
@@ -3002,47 +3726,7 @@
           <w:sz w:val="24"/>
           <w:szCs w:val="24"/>
         </w:rPr>
-        <w:t>Calcul</w:t>
-      </w:r>
-      <w:r>
-        <w:rPr>
-          <w:rFonts w:ascii="Times New Roman" w:hAnsi="Times New Roman"/>
-          <w:b/>
-          <w:color w:val="000000"/>
-          <w:sz w:val="24"/>
-          <w:szCs w:val="24"/>
-        </w:rPr>
-        <w:t xml:space="preserve">ate the data available and data </w:t>
-      </w:r>
-      <w:r>
-        <w:rPr>
-          <w:rFonts w:ascii="Times New Roman" w:hAnsi="Times New Roman"/>
-          <w:b/>
-          <w:color w:val="000000"/>
-          <w:sz w:val="24"/>
-          <w:szCs w:val="24"/>
-        </w:rPr>
-        <w:t>required intervals in the SSI/DAC interface. Use these calculations to</w:t>
-      </w:r>
-      <w:r>
-        <w:rPr>
-          <w:rFonts w:ascii="Times New Roman" w:hAnsi="Times New Roman"/>
-          <w:b/>
-          <w:color w:val="000000"/>
-          <w:sz w:val="24"/>
-          <w:szCs w:val="24"/>
-        </w:rPr>
-        <w:t xml:space="preserve"> </w:t>
-      </w:r>
-      <w:r>
-        <w:rPr>
-          <w:rFonts w:ascii="Times New Roman" w:hAnsi="Times New Roman"/>
-          <w:b/>
-          <w:color w:val="000000"/>
-          <w:sz w:val="24"/>
-          <w:szCs w:val="24"/>
-        </w:rPr>
-        <w:t>justify your choice of SSI frequency.</w:t>
+        <w:t>Calculate the data available and data required intervals in the SSI/DAC interface. Use these calculations to justify your choice of SSI frequency</w:t>
       </w:r>
     </w:p>
     <w:p>
@@ -3092,11 +3776,6 @@
     <w:p>
       <w:pPr>
         <w:pStyle w:val="ListParagraph"/>
-        <w:tabs>
-          <w:tab w:val="left" w:pos="360"/>
-        </w:tabs>
-        <w:spacing w:after="0" w:line="240" w:lineRule="auto"/>
-        <w:ind w:left="1440"/>
         <w:rPr>
           <w:rFonts w:ascii="Times New Roman" w:hAnsi="Times New Roman"/>
           <w:b/>
@@ -3133,11 +3812,25 @@
           <w:sz w:val="24"/>
           <w:szCs w:val="24"/>
         </w:rPr>
-        <w:t>Why did we not simply drive the speaker directly from the DAC? I.e., what purpose is the TPA731?</w:t>
-      </w:r>
-    </w:p>
-    <w:p>
-      <w:pPr>
+        <w:t>Why did we not simply drive the speaker directly from the DAC? What is the purpose of using the TPA731?</w:t>
+      </w:r>
+    </w:p>
+    <w:p>
+      <w:pPr>
+        <w:pStyle w:val="ListParagraph"/>
+        <w:ind w:left="1440"/>
+        <w:rPr>
+          <w:rFonts w:ascii="Times New Roman" w:hAnsi="Times New Roman"/>
+          <w:b/>
+          <w:color w:val="000000"/>
+          <w:sz w:val="24"/>
+          <w:szCs w:val="24"/>
+        </w:rPr>
+      </w:pPr>
+    </w:p>
+    <w:p>
+      <w:pPr>
+        <w:pStyle w:val="ListParagraph"/>
         <w:tabs>
           <w:tab w:val="left" w:pos="360"/>
         </w:tabs>
@@ -3145,6 +3838,7 @@
         <w:ind w:left="1440"/>
         <w:rPr>
           <w:rFonts w:ascii="Times New Roman" w:hAnsi="Times New Roman"/>
+          <w:b/>
           <w:color w:val="000000"/>
           <w:sz w:val="24"/>
           <w:szCs w:val="24"/>
@@ -3152,9 +3846,9 @@
       </w:pPr>
     </w:p>
     <w:sectPr>
-      <w:headerReference w:type="first" r:id="rId8"/>
+      <w:headerReference w:type="first" r:id="rId12"/>
       <w:pgSz w:w="12240" w:h="15840"/>
-      <w:pgMar w:top="1440" w:right="1080" w:bottom="1440" w:left="1080" w:header="720" w:footer="720" w:gutter="0"/>
+      <w:pgMar w:top="1440" w:right="1440" w:bottom="1440" w:left="1440" w:header="720" w:footer="720" w:gutter="0"/>
       <w:cols w:space="720"/>
       <w:titlePg/>
       <w:docGrid w:linePitch="360"/>
@@ -3164,7 +3858,7 @@
 </file>
 
 <file path=word/endnotes.xml><?xml version="1.0" encoding="utf-8"?>
-<w:endnotes xmlns:ve="http://schemas.openxmlformats.org/markup-compatibility/2006" xmlns:o="urn:schemas-microsoft-com:office:office" xmlns:r="http://schemas.openxmlformats.org/officeDocument/2006/relationships" xmlns:m="http://schemas.openxmlformats.org/officeDocument/2006/math" xmlns:v="urn:schemas-microsoft-com:vml" xmlns:wp="http://schemas.openxmlformats.org/drawingml/2006/wordprocessingDrawing" xmlns:w10="urn:schemas-microsoft-com:office:word" xmlns:w="http://schemas.openxmlformats.org/wordprocessingml/2006/main" xmlns:wne="http://schemas.microsoft.com/office/word/2006/wordml">
+<w:endnotes xmlns:wpc="http://schemas.microsoft.com/office/word/2010/wordprocessingCanvas" xmlns:mc="http://schemas.openxmlformats.org/markup-compatibility/2006" xmlns:o="urn:schemas-microsoft-com:office:office" xmlns:r="http://schemas.openxmlformats.org/officeDocument/2006/relationships" xmlns:m="http://schemas.openxmlformats.org/officeDocument/2006/math" xmlns:v="urn:schemas-microsoft-com:vml" xmlns:wp14="http://schemas.microsoft.com/office/word/2010/wordprocessingDrawing" xmlns:wp="http://schemas.openxmlformats.org/drawingml/2006/wordprocessingDrawing" xmlns:w10="urn:schemas-microsoft-com:office:word" xmlns:w="http://schemas.openxmlformats.org/wordprocessingml/2006/main" xmlns:w14="http://schemas.microsoft.com/office/word/2010/wordml" xmlns:w15="http://schemas.microsoft.com/office/word/2012/wordml" xmlns:wpg="http://schemas.microsoft.com/office/word/2010/wordprocessingGroup" xmlns:wpi="http://schemas.microsoft.com/office/word/2010/wordprocessingInk" xmlns:wne="http://schemas.microsoft.com/office/word/2006/wordml" xmlns:wps="http://schemas.microsoft.com/office/word/2010/wordprocessingShape" mc:Ignorable="w14 w15 wp14">
   <w:endnote w:type="separator" w:id="-1">
     <w:p>
       <w:pPr>
@@ -3189,7 +3883,7 @@
 </file>
 
 <file path=word/footnotes.xml><?xml version="1.0" encoding="utf-8"?>
-<w:footnotes xmlns:ve="http://schemas.openxmlformats.org/markup-compatibility/2006" xmlns:o="urn:schemas-microsoft-com:office:office" xmlns:r="http://schemas.openxmlformats.org/officeDocument/2006/relationships" xmlns:m="http://schemas.openxmlformats.org/officeDocument/2006/math" xmlns:v="urn:schemas-microsoft-com:vml" xmlns:wp="http://schemas.openxmlformats.org/drawingml/2006/wordprocessingDrawing" xmlns:w10="urn:schemas-microsoft-com:office:word" xmlns:w="http://schemas.openxmlformats.org/wordprocessingml/2006/main" xmlns:wne="http://schemas.microsoft.com/office/word/2006/wordml">
+<w:footnotes xmlns:wpc="http://schemas.microsoft.com/office/word/2010/wordprocessingCanvas" xmlns:mc="http://schemas.openxmlformats.org/markup-compatibility/2006" xmlns:o="urn:schemas-microsoft-com:office:office" xmlns:r="http://schemas.openxmlformats.org/officeDocument/2006/relationships" xmlns:m="http://schemas.openxmlformats.org/officeDocument/2006/math" xmlns:v="urn:schemas-microsoft-com:vml" xmlns:wp14="http://schemas.microsoft.com/office/word/2010/wordprocessingDrawing" xmlns:wp="http://schemas.openxmlformats.org/drawingml/2006/wordprocessingDrawing" xmlns:w10="urn:schemas-microsoft-com:office:word" xmlns:w="http://schemas.openxmlformats.org/wordprocessingml/2006/main" xmlns:w14="http://schemas.microsoft.com/office/word/2010/wordml" xmlns:w15="http://schemas.microsoft.com/office/word/2012/wordml" xmlns:wpg="http://schemas.microsoft.com/office/word/2010/wordprocessingGroup" xmlns:wpi="http://schemas.microsoft.com/office/word/2010/wordprocessingInk" xmlns:wne="http://schemas.microsoft.com/office/word/2006/wordml" xmlns:wps="http://schemas.microsoft.com/office/word/2010/wordprocessingShape" mc:Ignorable="w14 w15 wp14">
   <w:footnote w:type="separator" w:id="-1">
     <w:p>
       <w:pPr>
@@ -3214,7 +3908,7 @@
 </file>
 
 <file path=word/header1.xml><?xml version="1.0" encoding="utf-8"?>
-<w:hdr xmlns:ve="http://schemas.openxmlformats.org/markup-compatibility/2006" xmlns:o="urn:schemas-microsoft-com:office:office" xmlns:r="http://schemas.openxmlformats.org/officeDocument/2006/relationships" xmlns:m="http://schemas.openxmlformats.org/officeDocument/2006/math" xmlns:v="urn:schemas-microsoft-com:vml" xmlns:wp="http://schemas.openxmlformats.org/drawingml/2006/wordprocessingDrawing" xmlns:w10="urn:schemas-microsoft-com:office:word" xmlns:w="http://schemas.openxmlformats.org/wordprocessingml/2006/main" xmlns:wne="http://schemas.microsoft.com/office/word/2006/wordml">
+<w:hdr xmlns:wpc="http://schemas.microsoft.com/office/word/2010/wordprocessingCanvas" xmlns:mc="http://schemas.openxmlformats.org/markup-compatibility/2006" xmlns:o="urn:schemas-microsoft-com:office:office" xmlns:r="http://schemas.openxmlformats.org/officeDocument/2006/relationships" xmlns:m="http://schemas.openxmlformats.org/officeDocument/2006/math" xmlns:v="urn:schemas-microsoft-com:vml" xmlns:wp14="http://schemas.microsoft.com/office/word/2010/wordprocessingDrawing" xmlns:wp="http://schemas.openxmlformats.org/drawingml/2006/wordprocessingDrawing" xmlns:w10="urn:schemas-microsoft-com:office:word" xmlns:w="http://schemas.openxmlformats.org/wordprocessingml/2006/main" xmlns:w14="http://schemas.microsoft.com/office/word/2010/wordml" xmlns:w15="http://schemas.microsoft.com/office/word/2012/wordml" xmlns:wpg="http://schemas.microsoft.com/office/word/2010/wordprocessingGroup" xmlns:wpi="http://schemas.microsoft.com/office/word/2010/wordprocessingInk" xmlns:wne="http://schemas.microsoft.com/office/word/2006/wordml" xmlns:wps="http://schemas.microsoft.com/office/word/2010/wordprocessingShape" mc:Ignorable="w14 w15 wp14">
   <w:p>
     <w:pPr>
       <w:pStyle w:val="Header"/>
@@ -3310,8 +4004,8 @@
 </file>
 
 <file path=word/numbering.xml><?xml version="1.0" encoding="utf-8"?>
-<w:numbering xmlns:ve="http://schemas.openxmlformats.org/markup-compatibility/2006" xmlns:o="urn:schemas-microsoft-com:office:office" xmlns:r="http://schemas.openxmlformats.org/officeDocument/2006/relationships" xmlns:m="http://schemas.openxmlformats.org/officeDocument/2006/math" xmlns:v="urn:schemas-microsoft-com:vml" xmlns:wp="http://schemas.openxmlformats.org/drawingml/2006/wordprocessingDrawing" xmlns:w10="urn:schemas-microsoft-com:office:word" xmlns:w="http://schemas.openxmlformats.org/wordprocessingml/2006/main" xmlns:wne="http://schemas.microsoft.com/office/word/2006/wordml">
-  <w:abstractNum w:abstractNumId="0">
+<w:numbering xmlns:wpc="http://schemas.microsoft.com/office/word/2010/wordprocessingCanvas" xmlns:mc="http://schemas.openxmlformats.org/markup-compatibility/2006" xmlns:o="urn:schemas-microsoft-com:office:office" xmlns:r="http://schemas.openxmlformats.org/officeDocument/2006/relationships" xmlns:m="http://schemas.openxmlformats.org/officeDocument/2006/math" xmlns:v="urn:schemas-microsoft-com:vml" xmlns:wp14="http://schemas.microsoft.com/office/word/2010/wordprocessingDrawing" xmlns:wp="http://schemas.openxmlformats.org/drawingml/2006/wordprocessingDrawing" xmlns:w10="urn:schemas-microsoft-com:office:word" xmlns:w="http://schemas.openxmlformats.org/wordprocessingml/2006/main" xmlns:w14="http://schemas.microsoft.com/office/word/2010/wordml" xmlns:w15="http://schemas.microsoft.com/office/word/2012/wordml" xmlns:wpg="http://schemas.microsoft.com/office/word/2010/wordprocessingGroup" xmlns:wpi="http://schemas.microsoft.com/office/word/2010/wordprocessingInk" xmlns:wne="http://schemas.microsoft.com/office/word/2006/wordml" xmlns:wps="http://schemas.microsoft.com/office/word/2010/wordprocessingShape" mc:Ignorable="w14 w15 wp14">
+  <w:abstractNum w:abstractNumId="0" w15:restartNumberingAfterBreak="0">
     <w:nsid w:val="4F357D46"/>
     <w:multiLevelType w:val="multilevel"/>
     <w:tmpl w:val="D7AA3440"/>
@@ -3431,7 +4125,7 @@
 </file>
 
 <file path=word/styles.xml><?xml version="1.0" encoding="utf-8"?>
-<w:styles xmlns:r="http://schemas.openxmlformats.org/officeDocument/2006/relationships" xmlns:w="http://schemas.openxmlformats.org/wordprocessingml/2006/main">
+<w:styles xmlns:mc="http://schemas.openxmlformats.org/markup-compatibility/2006" xmlns:r="http://schemas.openxmlformats.org/officeDocument/2006/relationships" xmlns:w="http://schemas.openxmlformats.org/wordprocessingml/2006/main" xmlns:w14="http://schemas.microsoft.com/office/word/2010/wordml" xmlns:w15="http://schemas.microsoft.com/office/word/2012/wordml" mc:Ignorable="w14 w15">
   <w:docDefaults>
     <w:rPrDefault>
       <w:rPr>
@@ -3447,144 +4141,378 @@
       </w:pPr>
     </w:pPrDefault>
   </w:docDefaults>
-  <w:latentStyles w:defLockedState="0" w:defUIPriority="99" w:defSemiHidden="1" w:defUnhideWhenUsed="1" w:defQFormat="0" w:count="267">
-    <w:lsdException w:name="Normal" w:semiHidden="0" w:uiPriority="0" w:unhideWhenUsed="0" w:qFormat="1"/>
-    <w:lsdException w:name="heading 1" w:semiHidden="0" w:uiPriority="9" w:unhideWhenUsed="0" w:qFormat="1"/>
-    <w:lsdException w:name="heading 2" w:uiPriority="9" w:qFormat="1"/>
-    <w:lsdException w:name="heading 3" w:uiPriority="9" w:qFormat="1"/>
-    <w:lsdException w:name="heading 4" w:uiPriority="9" w:qFormat="1"/>
-    <w:lsdException w:name="heading 5" w:uiPriority="9" w:qFormat="1"/>
-    <w:lsdException w:name="heading 6" w:uiPriority="9" w:qFormat="1"/>
-    <w:lsdException w:name="heading 7" w:uiPriority="9" w:qFormat="1"/>
-    <w:lsdException w:name="heading 8" w:uiPriority="9" w:qFormat="1"/>
-    <w:lsdException w:name="heading 9" w:uiPriority="9" w:qFormat="1"/>
-    <w:lsdException w:name="toc 1" w:uiPriority="39"/>
-    <w:lsdException w:name="toc 2" w:uiPriority="39"/>
-    <w:lsdException w:name="toc 3" w:uiPriority="39"/>
-    <w:lsdException w:name="toc 4" w:uiPriority="39"/>
-    <w:lsdException w:name="toc 5" w:uiPriority="39"/>
-    <w:lsdException w:name="toc 6" w:uiPriority="39"/>
-    <w:lsdException w:name="toc 7" w:uiPriority="39"/>
-    <w:lsdException w:name="toc 8" w:uiPriority="39"/>
-    <w:lsdException w:name="toc 9" w:uiPriority="39"/>
-    <w:lsdException w:name="caption" w:uiPriority="35" w:qFormat="1"/>
-    <w:lsdException w:name="Title" w:semiHidden="0" w:uiPriority="10" w:unhideWhenUsed="0" w:qFormat="1"/>
-    <w:lsdException w:name="Default Paragraph Font" w:uiPriority="1"/>
-    <w:lsdException w:name="Subtitle" w:semiHidden="0" w:uiPriority="11" w:unhideWhenUsed="0" w:qFormat="1"/>
-    <w:lsdException w:name="Strong" w:semiHidden="0" w:uiPriority="22" w:unhideWhenUsed="0" w:qFormat="1"/>
-    <w:lsdException w:name="Emphasis" w:semiHidden="0" w:uiPriority="20" w:unhideWhenUsed="0" w:qFormat="1"/>
-    <w:lsdException w:name="Table Grid" w:semiHidden="0" w:uiPriority="39" w:unhideWhenUsed="0"/>
-    <w:lsdException w:name="Placeholder Text" w:unhideWhenUsed="0"/>
-    <w:lsdException w:name="No Spacing" w:semiHidden="0" w:uiPriority="1" w:unhideWhenUsed="0" w:qFormat="1"/>
-    <w:lsdException w:name="Light Shading" w:semiHidden="0" w:uiPriority="60" w:unhideWhenUsed="0"/>
-    <w:lsdException w:name="Light List" w:semiHidden="0" w:uiPriority="61" w:unhideWhenUsed="0"/>
-    <w:lsdException w:name="Light Grid" w:semiHidden="0" w:uiPriority="62" w:unhideWhenUsed="0"/>
-    <w:lsdException w:name="Medium Shading 1" w:semiHidden="0" w:uiPriority="63" w:unhideWhenUsed="0"/>
-    <w:lsdException w:name="Medium Shading 2" w:semiHidden="0" w:uiPriority="64" w:unhideWhenUsed="0"/>
-    <w:lsdException w:name="Medium List 1" w:semiHidden="0" w:uiPriority="65" w:unhideWhenUsed="0"/>
-    <w:lsdException w:name="Medium List 2" w:semiHidden="0" w:uiPriority="66" w:unhideWhenUsed="0"/>
-    <w:lsdException w:name="Medium Grid 1" w:semiHidden="0" w:uiPriority="67" w:unhideWhenUsed="0"/>
-    <w:lsdException w:name="Medium Grid 2" w:semiHidden="0" w:uiPriority="68" w:unhideWhenUsed="0"/>
-    <w:lsdException w:name="Medium Grid 3" w:semiHidden="0" w:uiPriority="69" w:unhideWhenUsed="0"/>
-    <w:lsdException w:name="Dark List" w:semiHidden="0" w:uiPriority="70" w:unhideWhenUsed="0"/>
-    <w:lsdException w:name="Colorful Shading" w:semiHidden="0" w:uiPriority="71" w:unhideWhenUsed="0"/>
-    <w:lsdException w:name="Colorful List" w:semiHidden="0" w:uiPriority="72" w:unhideWhenUsed="0"/>
-    <w:lsdException w:name="Colorful Grid" w:semiHidden="0" w:uiPriority="73" w:unhideWhenUsed="0"/>
-    <w:lsdException w:name="Light Shading Accent 1" w:semiHidden="0" w:uiPriority="60" w:unhideWhenUsed="0"/>
-    <w:lsdException w:name="Light List Accent 1" w:semiHidden="0" w:uiPriority="61" w:unhideWhenUsed="0"/>
-    <w:lsdException w:name="Light Grid Accent 1" w:semiHidden="0" w:uiPriority="62" w:unhideWhenUsed="0"/>
-    <w:lsdException w:name="Medium Shading 1 Accent 1" w:semiHidden="0" w:uiPriority="63" w:unhideWhenUsed="0"/>
-    <w:lsdException w:name="Medium Shading 2 Accent 1" w:semiHidden="0" w:uiPriority="64" w:unhideWhenUsed="0"/>
-    <w:lsdException w:name="Medium List 1 Accent 1" w:semiHidden="0" w:uiPriority="65" w:unhideWhenUsed="0"/>
-    <w:lsdException w:name="Revision" w:unhideWhenUsed="0"/>
-    <w:lsdException w:name="List Paragraph" w:semiHidden="0" w:uiPriority="34" w:unhideWhenUsed="0" w:qFormat="1"/>
-    <w:lsdException w:name="Quote" w:semiHidden="0" w:uiPriority="29" w:unhideWhenUsed="0" w:qFormat="1"/>
-    <w:lsdException w:name="Intense Quote" w:semiHidden="0" w:uiPriority="30" w:unhideWhenUsed="0" w:qFormat="1"/>
-    <w:lsdException w:name="Medium List 2 Accent 1" w:semiHidden="0" w:uiPriority="66" w:unhideWhenUsed="0"/>
-    <w:lsdException w:name="Medium Grid 1 Accent 1" w:semiHidden="0" w:uiPriority="67" w:unhideWhenUsed="0"/>
-    <w:lsdException w:name="Medium Grid 2 Accent 1" w:semiHidden="0" w:uiPriority="68" w:unhideWhenUsed="0"/>
-    <w:lsdException w:name="Medium Grid 3 Accent 1" w:semiHidden="0" w:uiPriority="69" w:unhideWhenUsed="0"/>
-    <w:lsdException w:name="Dark List Accent 1" w:semiHidden="0" w:uiPriority="70" w:unhideWhenUsed="0"/>
-    <w:lsdException w:name="Colorful Shading Accent 1" w:semiHidden="0" w:uiPriority="71" w:unhideWhenUsed="0"/>
-    <w:lsdException w:name="Colorful List Accent 1" w:semiHidden="0" w:uiPriority="72" w:unhideWhenUsed="0"/>
-    <w:lsdException w:name="Colorful Grid Accent 1" w:semiHidden="0" w:uiPriority="73" w:unhideWhenUsed="0"/>
-    <w:lsdException w:name="Light Shading Accent 2" w:semiHidden="0" w:uiPriority="60" w:unhideWhenUsed="0"/>
-    <w:lsdException w:name="Light List Accent 2" w:semiHidden="0" w:uiPriority="61" w:unhideWhenUsed="0"/>
-    <w:lsdException w:name="Light Grid Accent 2" w:semiHidden="0" w:uiPriority="62" w:unhideWhenUsed="0"/>
-    <w:lsdException w:name="Medium Shading 1 Accent 2" w:semiHidden="0" w:uiPriority="63" w:unhideWhenUsed="0"/>
-    <w:lsdException w:name="Medium Shading 2 Accent 2" w:semiHidden="0" w:uiPriority="64" w:unhideWhenUsed="0"/>
-    <w:lsdException w:name="Medium List 1 Accent 2" w:semiHidden="0" w:uiPriority="65" w:unhideWhenUsed="0"/>
-    <w:lsdException w:name="Medium List 2 Accent 2" w:semiHidden="0" w:uiPriority="66" w:unhideWhenUsed="0"/>
-    <w:lsdException w:name="Medium Grid 1 Accent 2" w:semiHidden="0" w:uiPriority="67" w:unhideWhenUsed="0"/>
-    <w:lsdException w:name="Medium Grid 2 Accent 2" w:semiHidden="0" w:uiPriority="68" w:unhideWhenUsed="0"/>
-    <w:lsdException w:name="Medium Grid 3 Accent 2" w:semiHidden="0" w:uiPriority="69" w:unhideWhenUsed="0"/>
-    <w:lsdException w:name="Dark List Accent 2" w:semiHidden="0" w:uiPriority="70" w:unhideWhenUsed="0"/>
-    <w:lsdException w:name="Colorful Shading Accent 2" w:semiHidden="0" w:uiPriority="71" w:unhideWhenUsed="0"/>
-    <w:lsdException w:name="Colorful List Accent 2" w:semiHidden="0" w:uiPriority="72" w:unhideWhenUsed="0"/>
-    <w:lsdException w:name="Colorful Grid Accent 2" w:semiHidden="0" w:uiPriority="73" w:unhideWhenUsed="0"/>
-    <w:lsdException w:name="Light Shading Accent 3" w:semiHidden="0" w:uiPriority="60" w:unhideWhenUsed="0"/>
-    <w:lsdException w:name="Light List Accent 3" w:semiHidden="0" w:uiPriority="61" w:unhideWhenUsed="0"/>
-    <w:lsdException w:name="Light Grid Accent 3" w:semiHidden="0" w:uiPriority="62" w:unhideWhenUsed="0"/>
-    <w:lsdException w:name="Medium Shading 1 Accent 3" w:semiHidden="0" w:uiPriority="63" w:unhideWhenUsed="0"/>
-    <w:lsdException w:name="Medium Shading 2 Accent 3" w:semiHidden="0" w:uiPriority="64" w:unhideWhenUsed="0"/>
-    <w:lsdException w:name="Medium List 1 Accent 3" w:semiHidden="0" w:uiPriority="65" w:unhideWhenUsed="0"/>
-    <w:lsdException w:name="Medium List 2 Accent 3" w:semiHidden="0" w:uiPriority="66" w:unhideWhenUsed="0"/>
-    <w:lsdException w:name="Medium Grid 1 Accent 3" w:semiHidden="0" w:uiPriority="67" w:unhideWhenUsed="0"/>
-    <w:lsdException w:name="Medium Grid 2 Accent 3" w:semiHidden="0" w:uiPriority="68" w:unhideWhenUsed="0"/>
-    <w:lsdException w:name="Medium Grid 3 Accent 3" w:semiHidden="0" w:uiPriority="69" w:unhideWhenUsed="0"/>
-    <w:lsdException w:name="Dark List Accent 3" w:semiHidden="0" w:uiPriority="70" w:unhideWhenUsed="0"/>
-    <w:lsdException w:name="Colorful Shading Accent 3" w:semiHidden="0" w:uiPriority="71" w:unhideWhenUsed="0"/>
-    <w:lsdException w:name="Colorful List Accent 3" w:semiHidden="0" w:uiPriority="72" w:unhideWhenUsed="0"/>
-    <w:lsdException w:name="Colorful Grid Accent 3" w:semiHidden="0" w:uiPriority="73" w:unhideWhenUsed="0"/>
-    <w:lsdException w:name="Light Shading Accent 4" w:semiHidden="0" w:uiPriority="60" w:unhideWhenUsed="0"/>
-    <w:lsdException w:name="Light List Accent 4" w:semiHidden="0" w:uiPriority="61" w:unhideWhenUsed="0"/>
-    <w:lsdException w:name="Light Grid Accent 4" w:semiHidden="0" w:uiPriority="62" w:unhideWhenUsed="0"/>
-    <w:lsdException w:name="Medium Shading 1 Accent 4" w:semiHidden="0" w:uiPriority="63" w:unhideWhenUsed="0"/>
-    <w:lsdException w:name="Medium Shading 2 Accent 4" w:semiHidden="0" w:uiPriority="64" w:unhideWhenUsed="0"/>
-    <w:lsdException w:name="Medium List 1 Accent 4" w:semiHidden="0" w:uiPriority="65" w:unhideWhenUsed="0"/>
-    <w:lsdException w:name="Medium List 2 Accent 4" w:semiHidden="0" w:uiPriority="66" w:unhideWhenUsed="0"/>
-    <w:lsdException w:name="Medium Grid 1 Accent 4" w:semiHidden="0" w:uiPriority="67" w:unhideWhenUsed="0"/>
-    <w:lsdException w:name="Medium Grid 2 Accent 4" w:semiHidden="0" w:uiPriority="68" w:unhideWhenUsed="0"/>
-    <w:lsdException w:name="Medium Grid 3 Accent 4" w:semiHidden="0" w:uiPriority="69" w:unhideWhenUsed="0"/>
-    <w:lsdException w:name="Dark List Accent 4" w:semiHidden="0" w:uiPriority="70" w:unhideWhenUsed="0"/>
-    <w:lsdException w:name="Colorful Shading Accent 4" w:semiHidden="0" w:uiPriority="71" w:unhideWhenUsed="0"/>
-    <w:lsdException w:name="Colorful List Accent 4" w:semiHidden="0" w:uiPriority="72" w:unhideWhenUsed="0"/>
-    <w:lsdException w:name="Colorful Grid Accent 4" w:semiHidden="0" w:uiPriority="73" w:unhideWhenUsed="0"/>
-    <w:lsdException w:name="Light Shading Accent 5" w:semiHidden="0" w:uiPriority="60" w:unhideWhenUsed="0"/>
-    <w:lsdException w:name="Light List Accent 5" w:semiHidden="0" w:uiPriority="61" w:unhideWhenUsed="0"/>
-    <w:lsdException w:name="Light Grid Accent 5" w:semiHidden="0" w:uiPriority="62" w:unhideWhenUsed="0"/>
-    <w:lsdException w:name="Medium Shading 1 Accent 5" w:semiHidden="0" w:uiPriority="63" w:unhideWhenUsed="0"/>
-    <w:lsdException w:name="Medium Shading 2 Accent 5" w:semiHidden="0" w:uiPriority="64" w:unhideWhenUsed="0"/>
-    <w:lsdException w:name="Medium List 1 Accent 5" w:semiHidden="0" w:uiPriority="65" w:unhideWhenUsed="0"/>
-    <w:lsdException w:name="Medium List 2 Accent 5" w:semiHidden="0" w:uiPriority="66" w:unhideWhenUsed="0"/>
-    <w:lsdException w:name="Medium Grid 1 Accent 5" w:semiHidden="0" w:uiPriority="67" w:unhideWhenUsed="0"/>
-    <w:lsdException w:name="Medium Grid 2 Accent 5" w:semiHidden="0" w:uiPriority="68" w:unhideWhenUsed="0"/>
-    <w:lsdException w:name="Medium Grid 3 Accent 5" w:semiHidden="0" w:uiPriority="69" w:unhideWhenUsed="0"/>
-    <w:lsdException w:name="Dark List Accent 5" w:semiHidden="0" w:uiPriority="70" w:unhideWhenUsed="0"/>
-    <w:lsdException w:name="Colorful Shading Accent 5" w:semiHidden="0" w:uiPriority="71" w:unhideWhenUsed="0"/>
-    <w:lsdException w:name="Colorful List Accent 5" w:semiHidden="0" w:uiPriority="72" w:unhideWhenUsed="0"/>
-    <w:lsdException w:name="Colorful Grid Accent 5" w:semiHidden="0" w:uiPriority="73" w:unhideWhenUsed="0"/>
-    <w:lsdException w:name="Light Shading Accent 6" w:semiHidden="0" w:uiPriority="60" w:unhideWhenUsed="0"/>
-    <w:lsdException w:name="Light List Accent 6" w:semiHidden="0" w:uiPriority="61" w:unhideWhenUsed="0"/>
-    <w:lsdException w:name="Light Grid Accent 6" w:semiHidden="0" w:uiPriority="62" w:unhideWhenUsed="0"/>
-    <w:lsdException w:name="Medium Shading 1 Accent 6" w:semiHidden="0" w:uiPriority="63" w:unhideWhenUsed="0"/>
-    <w:lsdException w:name="Medium Shading 2 Accent 6" w:semiHidden="0" w:uiPriority="64" w:unhideWhenUsed="0"/>
-    <w:lsdException w:name="Medium List 1 Accent 6" w:semiHidden="0" w:uiPriority="65" w:unhideWhenUsed="0"/>
-    <w:lsdException w:name="Medium List 2 Accent 6" w:semiHidden="0" w:uiPriority="66" w:unhideWhenUsed="0"/>
-    <w:lsdException w:name="Medium Grid 1 Accent 6" w:semiHidden="0" w:uiPriority="67" w:unhideWhenUsed="0"/>
-    <w:lsdException w:name="Medium Grid 2 Accent 6" w:semiHidden="0" w:uiPriority="68" w:unhideWhenUsed="0"/>
-    <w:lsdException w:name="Medium Grid 3 Accent 6" w:semiHidden="0" w:uiPriority="69" w:unhideWhenUsed="0"/>
-    <w:lsdException w:name="Dark List Accent 6" w:semiHidden="0" w:uiPriority="70" w:unhideWhenUsed="0"/>
-    <w:lsdException w:name="Colorful Shading Accent 6" w:semiHidden="0" w:uiPriority="71" w:unhideWhenUsed="0"/>
-    <w:lsdException w:name="Colorful List Accent 6" w:semiHidden="0" w:uiPriority="72" w:unhideWhenUsed="0"/>
-    <w:lsdException w:name="Colorful Grid Accent 6" w:semiHidden="0" w:uiPriority="73" w:unhideWhenUsed="0"/>
-    <w:lsdException w:name="Subtle Emphasis" w:semiHidden="0" w:uiPriority="19" w:unhideWhenUsed="0" w:qFormat="1"/>
-    <w:lsdException w:name="Intense Emphasis" w:semiHidden="0" w:uiPriority="21" w:unhideWhenUsed="0" w:qFormat="1"/>
-    <w:lsdException w:name="Subtle Reference" w:semiHidden="0" w:uiPriority="31" w:unhideWhenUsed="0" w:qFormat="1"/>
-    <w:lsdException w:name="Intense Reference" w:semiHidden="0" w:uiPriority="32" w:unhideWhenUsed="0" w:qFormat="1"/>
-    <w:lsdException w:name="Book Title" w:semiHidden="0" w:uiPriority="33" w:unhideWhenUsed="0" w:qFormat="1"/>
-    <w:lsdException w:name="Bibliography" w:uiPriority="37"/>
-    <w:lsdException w:name="TOC Heading" w:uiPriority="39" w:qFormat="1"/>
+  <w:latentStyles w:defLockedState="0" w:defUIPriority="99" w:defSemiHidden="0" w:defUnhideWhenUsed="0" w:defQFormat="0" w:count="371">
+    <w:lsdException w:name="Normal" w:uiPriority="0" w:qFormat="1"/>
+    <w:lsdException w:name="heading 1" w:uiPriority="9" w:qFormat="1"/>
+    <w:lsdException w:name="heading 2" w:semiHidden="1" w:uiPriority="9" w:unhideWhenUsed="1" w:qFormat="1"/>
+    <w:lsdException w:name="heading 3" w:semiHidden="1" w:uiPriority="9" w:unhideWhenUsed="1" w:qFormat="1"/>
+    <w:lsdException w:name="heading 4" w:semiHidden="1" w:uiPriority="9" w:unhideWhenUsed="1" w:qFormat="1"/>
+    <w:lsdException w:name="heading 5" w:semiHidden="1" w:uiPriority="9" w:unhideWhenUsed="1" w:qFormat="1"/>
+    <w:lsdException w:name="heading 6" w:semiHidden="1" w:uiPriority="9" w:unhideWhenUsed="1" w:qFormat="1"/>
+    <w:lsdException w:name="heading 7" w:semiHidden="1" w:uiPriority="9" w:unhideWhenUsed="1" w:qFormat="1"/>
+    <w:lsdException w:name="heading 8" w:semiHidden="1" w:uiPriority="9" w:unhideWhenUsed="1" w:qFormat="1"/>
+    <w:lsdException w:name="heading 9" w:semiHidden="1" w:uiPriority="9" w:unhideWhenUsed="1" w:qFormat="1"/>
+    <w:lsdException w:name="index 1" w:semiHidden="1" w:unhideWhenUsed="1"/>
+    <w:lsdException w:name="index 2" w:semiHidden="1" w:unhideWhenUsed="1"/>
+    <w:lsdException w:name="index 3" w:semiHidden="1" w:unhideWhenUsed="1"/>
+    <w:lsdException w:name="index 4" w:semiHidden="1" w:unhideWhenUsed="1"/>
+    <w:lsdException w:name="index 5" w:semiHidden="1" w:unhideWhenUsed="1"/>
+    <w:lsdException w:name="index 6" w:semiHidden="1" w:unhideWhenUsed="1"/>
+    <w:lsdException w:name="index 7" w:semiHidden="1" w:unhideWhenUsed="1"/>
+    <w:lsdException w:name="index 8" w:semiHidden="1" w:unhideWhenUsed="1"/>
+    <w:lsdException w:name="index 9" w:semiHidden="1" w:unhideWhenUsed="1"/>
+    <w:lsdException w:name="toc 1" w:semiHidden="1" w:uiPriority="39" w:unhideWhenUsed="1"/>
+    <w:lsdException w:name="toc 2" w:semiHidden="1" w:uiPriority="39" w:unhideWhenUsed="1"/>
+    <w:lsdException w:name="toc 3" w:semiHidden="1" w:uiPriority="39" w:unhideWhenUsed="1"/>
+    <w:lsdException w:name="toc 4" w:semiHidden="1" w:uiPriority="39" w:unhideWhenUsed="1"/>
+    <w:lsdException w:name="toc 5" w:semiHidden="1" w:uiPriority="39" w:unhideWhenUsed="1"/>
+    <w:lsdException w:name="toc 6" w:semiHidden="1" w:uiPriority="39" w:unhideWhenUsed="1"/>
+    <w:lsdException w:name="toc 7" w:semiHidden="1" w:uiPriority="39" w:unhideWhenUsed="1"/>
+    <w:lsdException w:name="toc 8" w:semiHidden="1" w:uiPriority="39" w:unhideWhenUsed="1"/>
+    <w:lsdException w:name="toc 9" w:semiHidden="1" w:uiPriority="39" w:unhideWhenUsed="1"/>
+    <w:lsdException w:name="Normal Indent" w:semiHidden="1" w:unhideWhenUsed="1"/>
+    <w:lsdException w:name="footnote text" w:semiHidden="1" w:unhideWhenUsed="1"/>
+    <w:lsdException w:name="annotation text" w:semiHidden="1" w:unhideWhenUsed="1"/>
+    <w:lsdException w:name="header" w:semiHidden="1" w:unhideWhenUsed="1"/>
+    <w:lsdException w:name="footer" w:semiHidden="1" w:unhideWhenUsed="1"/>
+    <w:lsdException w:name="index heading" w:semiHidden="1" w:unhideWhenUsed="1"/>
+    <w:lsdException w:name="caption" w:semiHidden="1" w:uiPriority="35" w:unhideWhenUsed="1" w:qFormat="1"/>
+    <w:lsdException w:name="table of figures" w:semiHidden="1" w:unhideWhenUsed="1"/>
+    <w:lsdException w:name="envelope address" w:semiHidden="1" w:unhideWhenUsed="1"/>
+    <w:lsdException w:name="envelope return" w:semiHidden="1" w:unhideWhenUsed="1"/>
+    <w:lsdException w:name="footnote reference" w:semiHidden="1" w:unhideWhenUsed="1"/>
+    <w:lsdException w:name="annotation reference" w:semiHidden="1" w:unhideWhenUsed="1"/>
+    <w:lsdException w:name="line number" w:semiHidden="1" w:unhideWhenUsed="1"/>
+    <w:lsdException w:name="page number" w:semiHidden="1" w:unhideWhenUsed="1"/>
+    <w:lsdException w:name="endnote reference" w:semiHidden="1" w:unhideWhenUsed="1"/>
+    <w:lsdException w:name="endnote text" w:semiHidden="1" w:unhideWhenUsed="1"/>
+    <w:lsdException w:name="table of authorities" w:semiHidden="1" w:unhideWhenUsed="1"/>
+    <w:lsdException w:name="macro" w:semiHidden="1" w:unhideWhenUsed="1"/>
+    <w:lsdException w:name="toa heading" w:semiHidden="1" w:unhideWhenUsed="1"/>
+    <w:lsdException w:name="List" w:semiHidden="1" w:unhideWhenUsed="1"/>
+    <w:lsdException w:name="List Bullet" w:semiHidden="1" w:unhideWhenUsed="1"/>
+    <w:lsdException w:name="List Number" w:semiHidden="1" w:unhideWhenUsed="1"/>
+    <w:lsdException w:name="List 2" w:semiHidden="1" w:unhideWhenUsed="1"/>
+    <w:lsdException w:name="List 3" w:semiHidden="1" w:unhideWhenUsed="1"/>
+    <w:lsdException w:name="List 4" w:semiHidden="1" w:unhideWhenUsed="1"/>
+    <w:lsdException w:name="List 5" w:semiHidden="1" w:unhideWhenUsed="1"/>
+    <w:lsdException w:name="List Bullet 2" w:semiHidden="1" w:unhideWhenUsed="1"/>
+    <w:lsdException w:name="List Bullet 3" w:semiHidden="1" w:unhideWhenUsed="1"/>
+    <w:lsdException w:name="List Bullet 4" w:semiHidden="1" w:unhideWhenUsed="1"/>
+    <w:lsdException w:name="List Bullet 5" w:semiHidden="1" w:unhideWhenUsed="1"/>
+    <w:lsdException w:name="List Number 2" w:semiHidden="1" w:unhideWhenUsed="1"/>
+    <w:lsdException w:name="List Number 3" w:semiHidden="1" w:unhideWhenUsed="1"/>
+    <w:lsdException w:name="List Number 4" w:semiHidden="1" w:unhideWhenUsed="1"/>
+    <w:lsdException w:name="List Number 5" w:semiHidden="1" w:unhideWhenUsed="1"/>
+    <w:lsdException w:name="Title" w:uiPriority="10" w:qFormat="1"/>
+    <w:lsdException w:name="Closing" w:semiHidden="1" w:unhideWhenUsed="1"/>
+    <w:lsdException w:name="Signature" w:semiHidden="1" w:unhideWhenUsed="1"/>
+    <w:lsdException w:name="Default Paragraph Font" w:semiHidden="1" w:uiPriority="1" w:unhideWhenUsed="1"/>
+    <w:lsdException w:name="Body Text" w:semiHidden="1" w:uiPriority="0" w:unhideWhenUsed="1"/>
+    <w:lsdException w:name="Body Text Indent" w:semiHidden="1" w:unhideWhenUsed="1"/>
+    <w:lsdException w:name="List Continue" w:semiHidden="1" w:unhideWhenUsed="1"/>
+    <w:lsdException w:name="List Continue 2" w:semiHidden="1" w:unhideWhenUsed="1"/>
+    <w:lsdException w:name="List Continue 3" w:semiHidden="1" w:unhideWhenUsed="1"/>
+    <w:lsdException w:name="List Continue 4" w:semiHidden="1" w:unhideWhenUsed="1"/>
+    <w:lsdException w:name="List Continue 5" w:semiHidden="1" w:unhideWhenUsed="1"/>
+    <w:lsdException w:name="Message Header" w:semiHidden="1" w:unhideWhenUsed="1"/>
+    <w:lsdException w:name="Subtitle" w:uiPriority="11" w:qFormat="1"/>
+    <w:lsdException w:name="Salutation" w:semiHidden="1" w:unhideWhenUsed="1"/>
+    <w:lsdException w:name="Date" w:semiHidden="1" w:unhideWhenUsed="1"/>
+    <w:lsdException w:name="Body Text First Indent" w:semiHidden="1" w:unhideWhenUsed="1"/>
+    <w:lsdException w:name="Body Text First Indent 2" w:semiHidden="1" w:unhideWhenUsed="1"/>
+    <w:lsdException w:name="Note Heading" w:semiHidden="1" w:unhideWhenUsed="1"/>
+    <w:lsdException w:name="Body Text 2" w:semiHidden="1" w:unhideWhenUsed="1"/>
+    <w:lsdException w:name="Body Text 3" w:semiHidden="1" w:unhideWhenUsed="1"/>
+    <w:lsdException w:name="Body Text Indent 2" w:semiHidden="1" w:unhideWhenUsed="1"/>
+    <w:lsdException w:name="Body Text Indent 3" w:semiHidden="1" w:unhideWhenUsed="1"/>
+    <w:lsdException w:name="Block Text" w:semiHidden="1" w:unhideWhenUsed="1"/>
+    <w:lsdException w:name="Hyperlink" w:semiHidden="1" w:unhideWhenUsed="1"/>
+    <w:lsdException w:name="FollowedHyperlink" w:semiHidden="1" w:unhideWhenUsed="1"/>
+    <w:lsdException w:name="Strong" w:uiPriority="22" w:qFormat="1"/>
+    <w:lsdException w:name="Emphasis" w:uiPriority="20" w:qFormat="1"/>
+    <w:lsdException w:name="Document Map" w:semiHidden="1" w:unhideWhenUsed="1"/>
+    <w:lsdException w:name="Plain Text" w:semiHidden="1" w:unhideWhenUsed="1"/>
+    <w:lsdException w:name="E-mail Signature" w:semiHidden="1" w:unhideWhenUsed="1"/>
+    <w:lsdException w:name="HTML Top of Form" w:semiHidden="1" w:unhideWhenUsed="1"/>
+    <w:lsdException w:name="HTML Bottom of Form" w:semiHidden="1" w:unhideWhenUsed="1"/>
+    <w:lsdException w:name="Normal (Web)" w:semiHidden="1" w:unhideWhenUsed="1"/>
+    <w:lsdException w:name="HTML Acronym" w:semiHidden="1" w:unhideWhenUsed="1"/>
+    <w:lsdException w:name="HTML Address" w:semiHidden="1" w:unhideWhenUsed="1"/>
+    <w:lsdException w:name="HTML Cite" w:semiHidden="1" w:unhideWhenUsed="1"/>
+    <w:lsdException w:name="HTML Code" w:semiHidden="1" w:unhideWhenUsed="1"/>
+    <w:lsdException w:name="HTML Definition" w:semiHidden="1" w:unhideWhenUsed="1"/>
+    <w:lsdException w:name="HTML Keyboard" w:semiHidden="1" w:unhideWhenUsed="1"/>
+    <w:lsdException w:name="HTML Preformatted" w:semiHidden="1" w:unhideWhenUsed="1"/>
+    <w:lsdException w:name="HTML Sample" w:semiHidden="1" w:unhideWhenUsed="1"/>
+    <w:lsdException w:name="HTML Typewriter" w:semiHidden="1" w:unhideWhenUsed="1"/>
+    <w:lsdException w:name="HTML Variable" w:semiHidden="1" w:unhideWhenUsed="1"/>
+    <w:lsdException w:name="Normal Table" w:semiHidden="1" w:unhideWhenUsed="1"/>
+    <w:lsdException w:name="annotation subject" w:semiHidden="1" w:unhideWhenUsed="1"/>
+    <w:lsdException w:name="No List" w:semiHidden="1" w:unhideWhenUsed="1"/>
+    <w:lsdException w:name="Outline List 1" w:semiHidden="1" w:unhideWhenUsed="1"/>
+    <w:lsdException w:name="Outline List 2" w:semiHidden="1" w:unhideWhenUsed="1"/>
+    <w:lsdException w:name="Outline List 3" w:semiHidden="1" w:unhideWhenUsed="1"/>
+    <w:lsdException w:name="Table Simple 1" w:semiHidden="1" w:unhideWhenUsed="1"/>
+    <w:lsdException w:name="Table Simple 2" w:semiHidden="1" w:unhideWhenUsed="1"/>
+    <w:lsdException w:name="Table Simple 3" w:semiHidden="1" w:unhideWhenUsed="1"/>
+    <w:lsdException w:name="Table Classic 1" w:semiHidden="1" w:unhideWhenUsed="1"/>
+    <w:lsdException w:name="Table Classic 2" w:semiHidden="1" w:unhideWhenUsed="1"/>
+    <w:lsdException w:name="Table Classic 3" w:semiHidden="1" w:unhideWhenUsed="1"/>
+    <w:lsdException w:name="Table Classic 4" w:semiHidden="1" w:unhideWhenUsed="1"/>
+    <w:lsdException w:name="Table Colorful 1" w:semiHidden="1" w:unhideWhenUsed="1"/>
+    <w:lsdException w:name="Table Colorful 2" w:semiHidden="1" w:unhideWhenUsed="1"/>
+    <w:lsdException w:name="Table Colorful 3" w:semiHidden="1" w:unhideWhenUsed="1"/>
+    <w:lsdException w:name="Table Columns 1" w:semiHidden="1" w:unhideWhenUsed="1"/>
+    <w:lsdException w:name="Table Columns 2" w:semiHidden="1" w:unhideWhenUsed="1"/>
+    <w:lsdException w:name="Table Columns 3" w:semiHidden="1" w:unhideWhenUsed="1"/>
+    <w:lsdException w:name="Table Columns 4" w:semiHidden="1" w:unhideWhenUsed="1"/>
+    <w:lsdException w:name="Table Columns 5" w:semiHidden="1" w:unhideWhenUsed="1"/>
+    <w:lsdException w:name="Table Grid 1" w:semiHidden="1" w:unhideWhenUsed="1"/>
+    <w:lsdException w:name="Table Grid 2" w:semiHidden="1" w:unhideWhenUsed="1"/>
+    <w:lsdException w:name="Table Grid 3" w:semiHidden="1" w:unhideWhenUsed="1"/>
+    <w:lsdException w:name="Table Grid 4" w:semiHidden="1" w:unhideWhenUsed="1"/>
+    <w:lsdException w:name="Table Grid 5" w:semiHidden="1" w:unhideWhenUsed="1"/>
+    <w:lsdException w:name="Table Grid 6" w:semiHidden="1" w:unhideWhenUsed="1"/>
+    <w:lsdException w:name="Table Grid 7" w:semiHidden="1" w:unhideWhenUsed="1"/>
+    <w:lsdException w:name="Table Grid 8" w:semiHidden="1" w:unhideWhenUsed="1"/>
+    <w:lsdException w:name="Table List 1" w:semiHidden="1" w:unhideWhenUsed="1"/>
+    <w:lsdException w:name="Table List 2" w:semiHidden="1" w:unhideWhenUsed="1"/>
+    <w:lsdException w:name="Table List 3" w:semiHidden="1" w:unhideWhenUsed="1"/>
+    <w:lsdException w:name="Table List 4" w:semiHidden="1" w:unhideWhenUsed="1"/>
+    <w:lsdException w:name="Table List 5" w:semiHidden="1" w:unhideWhenUsed="1"/>
+    <w:lsdException w:name="Table List 6" w:semiHidden="1" w:unhideWhenUsed="1"/>
+    <w:lsdException w:name="Table List 7" w:semiHidden="1" w:unhideWhenUsed="1"/>
+    <w:lsdException w:name="Table List 8" w:semiHidden="1" w:unhideWhenUsed="1"/>
+    <w:lsdException w:name="Table 3D effects 1" w:semiHidden="1" w:unhideWhenUsed="1"/>
+    <w:lsdException w:name="Table 3D effects 2" w:semiHidden="1" w:unhideWhenUsed="1"/>
+    <w:lsdException w:name="Table 3D effects 3" w:semiHidden="1" w:unhideWhenUsed="1"/>
+    <w:lsdException w:name="Table Contemporary" w:semiHidden="1" w:unhideWhenUsed="1"/>
+    <w:lsdException w:name="Table Elegant" w:semiHidden="1" w:unhideWhenUsed="1"/>
+    <w:lsdException w:name="Table Professional" w:semiHidden="1" w:unhideWhenUsed="1"/>
+    <w:lsdException w:name="Table Subtle 1" w:semiHidden="1" w:unhideWhenUsed="1"/>
+    <w:lsdException w:name="Table Subtle 2" w:semiHidden="1" w:unhideWhenUsed="1"/>
+    <w:lsdException w:name="Table Web 1" w:semiHidden="1" w:unhideWhenUsed="1"/>
+    <w:lsdException w:name="Table Web 2" w:semiHidden="1" w:unhideWhenUsed="1"/>
+    <w:lsdException w:name="Table Web 3" w:semiHidden="1" w:unhideWhenUsed="1"/>
+    <w:lsdException w:name="Balloon Text" w:semiHidden="1" w:unhideWhenUsed="1"/>
+    <w:lsdException w:name="Table Grid" w:uiPriority="39"/>
+    <w:lsdException w:name="Table Theme" w:semiHidden="1" w:unhideWhenUsed="1"/>
+    <w:lsdException w:name="Placeholder Text" w:semiHidden="1"/>
+    <w:lsdException w:name="No Spacing" w:uiPriority="1" w:qFormat="1"/>
+    <w:lsdException w:name="Light Shading" w:uiPriority="60"/>
+    <w:lsdException w:name="Light List" w:uiPriority="61"/>
+    <w:lsdException w:name="Light Grid" w:uiPriority="62"/>
+    <w:lsdException w:name="Medium Shading 1" w:uiPriority="63"/>
+    <w:lsdException w:name="Medium Shading 2" w:uiPriority="64"/>
+    <w:lsdException w:name="Medium List 1" w:uiPriority="65"/>
+    <w:lsdException w:name="Medium List 2" w:uiPriority="66"/>
+    <w:lsdException w:name="Medium Grid 1" w:uiPriority="67"/>
+    <w:lsdException w:name="Medium Grid 2" w:uiPriority="68"/>
+    <w:lsdException w:name="Medium Grid 3" w:uiPriority="69"/>
+    <w:lsdException w:name="Dark List" w:uiPriority="70"/>
+    <w:lsdException w:name="Colorful Shading" w:uiPriority="71"/>
+    <w:lsdException w:name="Colorful List" w:uiPriority="72"/>
+    <w:lsdException w:name="Colorful Grid" w:uiPriority="73"/>
+    <w:lsdException w:name="Light Shading Accent 1" w:uiPriority="60"/>
+    <w:lsdException w:name="Light List Accent 1" w:uiPriority="61"/>
+    <w:lsdException w:name="Light Grid Accent 1" w:uiPriority="62"/>
+    <w:lsdException w:name="Medium Shading 1 Accent 1" w:uiPriority="63"/>
+    <w:lsdException w:name="Medium Shading 2 Accent 1" w:uiPriority="64"/>
+    <w:lsdException w:name="Medium List 1 Accent 1" w:uiPriority="65"/>
+    <w:lsdException w:name="Revision" w:semiHidden="1"/>
+    <w:lsdException w:name="List Paragraph" w:uiPriority="34" w:qFormat="1"/>
+    <w:lsdException w:name="Quote" w:uiPriority="29" w:qFormat="1"/>
+    <w:lsdException w:name="Intense Quote" w:uiPriority="30" w:qFormat="1"/>
+    <w:lsdException w:name="Medium List 2 Accent 1" w:uiPriority="66"/>
+    <w:lsdException w:name="Medium Grid 1 Accent 1" w:uiPriority="67"/>
+    <w:lsdException w:name="Medium Grid 2 Accent 1" w:uiPriority="68"/>
+    <w:lsdException w:name="Medium Grid 3 Accent 1" w:uiPriority="69"/>
+    <w:lsdException w:name="Dark List Accent 1" w:uiPriority="70"/>
+    <w:lsdException w:name="Colorful Shading Accent 1" w:uiPriority="71"/>
+    <w:lsdException w:name="Colorful List Accent 1" w:uiPriority="72"/>
+    <w:lsdException w:name="Colorful Grid Accent 1" w:uiPriority="73"/>
+    <w:lsdException w:name="Light Shading Accent 2" w:uiPriority="60"/>
+    <w:lsdException w:name="Light List Accent 2" w:uiPriority="61"/>
+    <w:lsdException w:name="Light Grid Accent 2" w:uiPriority="62"/>
+    <w:lsdException w:name="Medium Shading 1 Accent 2" w:uiPriority="63"/>
+    <w:lsdException w:name="Medium Shading 2 Accent 2" w:uiPriority="64"/>
+    <w:lsdException w:name="Medium List 1 Accent 2" w:uiPriority="65"/>
+    <w:lsdException w:name="Medium List 2 Accent 2" w:uiPriority="66"/>
+    <w:lsdException w:name="Medium Grid 1 Accent 2" w:uiPriority="67"/>
+    <w:lsdException w:name="Medium Grid 2 Accent 2" w:uiPriority="68"/>
+    <w:lsdException w:name="Medium Grid 3 Accent 2" w:uiPriority="69"/>
+    <w:lsdException w:name="Dark List Accent 2" w:uiPriority="70"/>
+    <w:lsdException w:name="Colorful Shading Accent 2" w:uiPriority="71"/>
+    <w:lsdException w:name="Colorful List Accent 2" w:uiPriority="72"/>
+    <w:lsdException w:name="Colorful Grid Accent 2" w:uiPriority="73"/>
+    <w:lsdException w:name="Light Shading Accent 3" w:uiPriority="60"/>
+    <w:lsdException w:name="Light List Accent 3" w:uiPriority="61"/>
+    <w:lsdException w:name="Light Grid Accent 3" w:uiPriority="62"/>
+    <w:lsdException w:name="Medium Shading 1 Accent 3" w:uiPriority="63"/>
+    <w:lsdException w:name="Medium Shading 2 Accent 3" w:uiPriority="64"/>
+    <w:lsdException w:name="Medium List 1 Accent 3" w:uiPriority="65"/>
+    <w:lsdException w:name="Medium List 2 Accent 3" w:uiPriority="66"/>
+    <w:lsdException w:name="Medium Grid 1 Accent 3" w:uiPriority="67"/>
+    <w:lsdException w:name="Medium Grid 2 Accent 3" w:uiPriority="68"/>
+    <w:lsdException w:name="Medium Grid 3 Accent 3" w:uiPriority="69"/>
+    <w:lsdException w:name="Dark List Accent 3" w:uiPriority="70"/>
+    <w:lsdException w:name="Colorful Shading Accent 3" w:uiPriority="71"/>
+    <w:lsdException w:name="Colorful List Accent 3" w:uiPriority="72"/>
+    <w:lsdException w:name="Colorful Grid Accent 3" w:uiPriority="73"/>
+    <w:lsdException w:name="Light Shading Accent 4" w:uiPriority="60"/>
+    <w:lsdException w:name="Light List Accent 4" w:uiPriority="61"/>
+    <w:lsdException w:name="Light Grid Accent 4" w:uiPriority="62"/>
+    <w:lsdException w:name="Medium Shading 1 Accent 4" w:uiPriority="63"/>
+    <w:lsdException w:name="Medium Shading 2 Accent 4" w:uiPriority="64"/>
+    <w:lsdException w:name="Medium List 1 Accent 4" w:uiPriority="65"/>
+    <w:lsdException w:name="Medium List 2 Accent 4" w:uiPriority="66"/>
+    <w:lsdException w:name="Medium Grid 1 Accent 4" w:uiPriority="67"/>
+    <w:lsdException w:name="Medium Grid 2 Accent 4" w:uiPriority="68"/>
+    <w:lsdException w:name="Medium Grid 3 Accent 4" w:uiPriority="69"/>
+    <w:lsdException w:name="Dark List Accent 4" w:uiPriority="70"/>
+    <w:lsdException w:name="Colorful Shading Accent 4" w:uiPriority="71"/>
+    <w:lsdException w:name="Colorful List Accent 4" w:uiPriority="72"/>
+    <w:lsdException w:name="Colorful Grid Accent 4" w:uiPriority="73"/>
+    <w:lsdException w:name="Light Shading Accent 5" w:uiPriority="60"/>
+    <w:lsdException w:name="Light List Accent 5" w:uiPriority="61"/>
+    <w:lsdException w:name="Light Grid Accent 5" w:uiPriority="62"/>
+    <w:lsdException w:name="Medium Shading 1 Accent 5" w:uiPriority="63"/>
+    <w:lsdException w:name="Medium Shading 2 Accent 5" w:uiPriority="64"/>
+    <w:lsdException w:name="Medium List 1 Accent 5" w:uiPriority="65"/>
+    <w:lsdException w:name="Medium List 2 Accent 5" w:uiPriority="66"/>
+    <w:lsdException w:name="Medium Grid 1 Accent 5" w:uiPriority="67"/>
+    <w:lsdException w:name="Medium Grid 2 Accent 5" w:uiPriority="68"/>
+    <w:lsdException w:name="Medium Grid 3 Accent 5" w:uiPriority="69"/>
+    <w:lsdException w:name="Dark List Accent 5" w:uiPriority="70"/>
+    <w:lsdException w:name="Colorful Shading Accent 5" w:uiPriority="71"/>
+    <w:lsdException w:name="Colorful List Accent 5" w:uiPriority="72"/>
+    <w:lsdException w:name="Colorful Grid Accent 5" w:uiPriority="73"/>
+    <w:lsdException w:name="Light Shading Accent 6" w:uiPriority="60"/>
+    <w:lsdException w:name="Light List Accent 6" w:uiPriority="61"/>
+    <w:lsdException w:name="Light Grid Accent 6" w:uiPriority="62"/>
+    <w:lsdException w:name="Medium Shading 1 Accent 6" w:uiPriority="63"/>
+    <w:lsdException w:name="Medium Shading 2 Accent 6" w:uiPriority="64"/>
+    <w:lsdException w:name="Medium List 1 Accent 6" w:uiPriority="65"/>
+    <w:lsdException w:name="Medium List 2 Accent 6" w:uiPriority="66"/>
+    <w:lsdException w:name="Medium Grid 1 Accent 6" w:uiPriority="67"/>
+    <w:lsdException w:name="Medium Grid 2 Accent 6" w:uiPriority="68"/>
+    <w:lsdException w:name="Medium Grid 3 Accent 6" w:uiPriority="69"/>
+    <w:lsdException w:name="Dark List Accent 6" w:uiPriority="70"/>
+    <w:lsdException w:name="Colorful Shading Accent 6" w:uiPriority="71"/>
+    <w:lsdException w:name="Colorful List Accent 6" w:uiPriority="72"/>
+    <w:lsdException w:name="Colorful Grid Accent 6" w:uiPriority="73"/>
+    <w:lsdException w:name="Subtle Emphasis" w:uiPriority="19" w:qFormat="1"/>
+    <w:lsdException w:name="Intense Emphasis" w:uiPriority="21" w:qFormat="1"/>
+    <w:lsdException w:name="Subtle Reference" w:uiPriority="31" w:qFormat="1"/>
+    <w:lsdException w:name="Intense Reference" w:uiPriority="32" w:qFormat="1"/>
+    <w:lsdException w:name="Book Title" w:uiPriority="33" w:qFormat="1"/>
+    <w:lsdException w:name="Bibliography" w:semiHidden="1" w:uiPriority="37" w:unhideWhenUsed="1"/>
+    <w:lsdException w:name="TOC Heading" w:semiHidden="1" w:uiPriority="39" w:unhideWhenUsed="1" w:qFormat="1"/>
+    <w:lsdException w:name="Plain Table 1" w:uiPriority="41"/>
+    <w:lsdException w:name="Plain Table 2" w:uiPriority="42"/>
+    <w:lsdException w:name="Plain Table 3" w:uiPriority="43"/>
+    <w:lsdException w:name="Plain Table 4" w:uiPriority="44"/>
+    <w:lsdException w:name="Plain Table 5" w:uiPriority="45"/>
+    <w:lsdException w:name="Grid Table Light" w:uiPriority="40"/>
+    <w:lsdException w:name="Grid Table 1 Light" w:uiPriority="46"/>
+    <w:lsdException w:name="Grid Table 2" w:uiPriority="47"/>
+    <w:lsdException w:name="Grid Table 3" w:uiPriority="48"/>
+    <w:lsdException w:name="Grid Table 4" w:uiPriority="49"/>
+    <w:lsdException w:name="Grid Table 5 Dark" w:uiPriority="50"/>
+    <w:lsdException w:name="Grid Table 6 Colorful" w:uiPriority="51"/>
+    <w:lsdException w:name="Grid Table 7 Colorful" w:uiPriority="52"/>
+    <w:lsdException w:name="Grid Table 1 Light Accent 1" w:uiPriority="46"/>
+    <w:lsdException w:name="Grid Table 2 Accent 1" w:uiPriority="47"/>
+    <w:lsdException w:name="Grid Table 3 Accent 1" w:uiPriority="48"/>
+    <w:lsdException w:name="Grid Table 4 Accent 1" w:uiPriority="49"/>
+    <w:lsdException w:name="Grid Table 5 Dark Accent 1" w:uiPriority="50"/>
+    <w:lsdException w:name="Grid Table 6 Colorful Accent 1" w:uiPriority="51"/>
+    <w:lsdException w:name="Grid Table 7 Colorful Accent 1" w:uiPriority="52"/>
+    <w:lsdException w:name="Grid Table 1 Light Accent 2" w:uiPriority="46"/>
+    <w:lsdException w:name="Grid Table 2 Accent 2" w:uiPriority="47"/>
+    <w:lsdException w:name="Grid Table 3 Accent 2" w:uiPriority="48"/>
+    <w:lsdException w:name="Grid Table 4 Accent 2" w:uiPriority="49"/>
+    <w:lsdException w:name="Grid Table 5 Dark Accent 2" w:uiPriority="50"/>
+    <w:lsdException w:name="Grid Table 6 Colorful Accent 2" w:uiPriority="51"/>
+    <w:lsdException w:name="Grid Table 7 Colorful Accent 2" w:uiPriority="52"/>
+    <w:lsdException w:name="Grid Table 1 Light Accent 3" w:uiPriority="46"/>
+    <w:lsdException w:name="Grid Table 2 Accent 3" w:uiPriority="47"/>
+    <w:lsdException w:name="Grid Table 3 Accent 3" w:uiPriority="48"/>
+    <w:lsdException w:name="Grid Table 4 Accent 3" w:uiPriority="49"/>
+    <w:lsdException w:name="Grid Table 5 Dark Accent 3" w:uiPriority="50"/>
+    <w:lsdException w:name="Grid Table 6 Colorful Accent 3" w:uiPriority="51"/>
+    <w:lsdException w:name="Grid Table 7 Colorful Accent 3" w:uiPriority="52"/>
+    <w:lsdException w:name="Grid Table 1 Light Accent 4" w:uiPriority="46"/>
+    <w:lsdException w:name="Grid Table 2 Accent 4" w:uiPriority="47"/>
+    <w:lsdException w:name="Grid Table 3 Accent 4" w:uiPriority="48"/>
+    <w:lsdException w:name="Grid Table 4 Accent 4" w:uiPriority="49"/>
+    <w:lsdException w:name="Grid Table 5 Dark Accent 4" w:uiPriority="50"/>
+    <w:lsdException w:name="Grid Table 6 Colorful Accent 4" w:uiPriority="51"/>
+    <w:lsdException w:name="Grid Table 7 Colorful Accent 4" w:uiPriority="52"/>
+    <w:lsdException w:name="Grid Table 1 Light Accent 5" w:uiPriority="46"/>
+    <w:lsdException w:name="Grid Table 2 Accent 5" w:uiPriority="47"/>
+    <w:lsdException w:name="Grid Table 3 Accent 5" w:uiPriority="48"/>
+    <w:lsdException w:name="Grid Table 4 Accent 5" w:uiPriority="49"/>
+    <w:lsdException w:name="Grid Table 5 Dark Accent 5" w:uiPriority="50"/>
+    <w:lsdException w:name="Grid Table 6 Colorful Accent 5" w:uiPriority="51"/>
+    <w:lsdException w:name="Grid Table 7 Colorful Accent 5" w:uiPriority="52"/>
+    <w:lsdException w:name="Grid Table 1 Light Accent 6" w:uiPriority="46"/>
+    <w:lsdException w:name="Grid Table 2 Accent 6" w:uiPriority="47"/>
+    <w:lsdException w:name="Grid Table 3 Accent 6" w:uiPriority="48"/>
+    <w:lsdException w:name="Grid Table 4 Accent 6" w:uiPriority="49"/>
+    <w:lsdException w:name="Grid Table 5 Dark Accent 6" w:uiPriority="50"/>
+    <w:lsdException w:name="Grid Table 6 Colorful Accent 6" w:uiPriority="51"/>
+    <w:lsdException w:name="Grid Table 7 Colorful Accent 6" w:uiPriority="52"/>
+    <w:lsdException w:name="List Table 1 Light" w:uiPriority="46"/>
+    <w:lsdException w:name="List Table 2" w:uiPriority="47"/>
+    <w:lsdException w:name="List Table 3" w:uiPriority="48"/>
+    <w:lsdException w:name="List Table 4" w:uiPriority="49"/>
+    <w:lsdException w:name="List Table 5 Dark" w:uiPriority="50"/>
+    <w:lsdException w:name="List Table 6 Colorful" w:uiPriority="51"/>
+    <w:lsdException w:name="List Table 7 Colorful" w:uiPriority="52"/>
+    <w:lsdException w:name="List Table 1 Light Accent 1" w:uiPriority="46"/>
+    <w:lsdException w:name="List Table 2 Accent 1" w:uiPriority="47"/>
+    <w:lsdException w:name="List Table 3 Accent 1" w:uiPriority="48"/>
+    <w:lsdException w:name="List Table 4 Accent 1" w:uiPriority="49"/>
+    <w:lsdException w:name="List Table 5 Dark Accent 1" w:uiPriority="50"/>
+    <w:lsdException w:name="List Table 6 Colorful Accent 1" w:uiPriority="51"/>
+    <w:lsdException w:name="List Table 7 Colorful Accent 1" w:uiPriority="52"/>
+    <w:lsdException w:name="List Table 1 Light Accent 2" w:uiPriority="46"/>
+    <w:lsdException w:name="List Table 2 Accent 2" w:uiPriority="47"/>
+    <w:lsdException w:name="List Table 3 Accent 2" w:uiPriority="48"/>
+    <w:lsdException w:name="List Table 4 Accent 2" w:uiPriority="49"/>
+    <w:lsdException w:name="List Table 5 Dark Accent 2" w:uiPriority="50"/>
+    <w:lsdException w:name="List Table 6 Colorful Accent 2" w:uiPriority="51"/>
+    <w:lsdException w:name="List Table 7 Colorful Accent 2" w:uiPriority="52"/>
+    <w:lsdException w:name="List Table 1 Light Accent 3" w:uiPriority="46"/>
+    <w:lsdException w:name="List Table 2 Accent 3" w:uiPriority="47"/>
+    <w:lsdException w:name="List Table 3 Accent 3" w:uiPriority="48"/>
+    <w:lsdException w:name="List Table 4 Accent 3" w:uiPriority="49"/>
+    <w:lsdException w:name="List Table 5 Dark Accent 3" w:uiPriority="50"/>
+    <w:lsdException w:name="List Table 6 Colorful Accent 3" w:uiPriority="51"/>
+    <w:lsdException w:name="List Table 7 Colorful Accent 3" w:uiPriority="52"/>
+    <w:lsdException w:name="List Table 1 Light Accent 4" w:uiPriority="46"/>
+    <w:lsdException w:name="List Table 2 Accent 4" w:uiPriority="47"/>
+    <w:lsdException w:name="List Table 3 Accent 4" w:uiPriority="48"/>
+    <w:lsdException w:name="List Table 4 Accent 4" w:uiPriority="49"/>
+    <w:lsdException w:name="List Table 5 Dark Accent 4" w:uiPriority="50"/>
+    <w:lsdException w:name="List Table 6 Colorful Accent 4" w:uiPriority="51"/>
+    <w:lsdException w:name="List Table 7 Colorful Accent 4" w:uiPriority="52"/>
+    <w:lsdException w:name="List Table 1 Light Accent 5" w:uiPriority="46"/>
+    <w:lsdException w:name="List Table 2 Accent 5" w:uiPriority="47"/>
+    <w:lsdException w:name="List Table 3 Accent 5" w:uiPriority="48"/>
+    <w:lsdException w:name="List Table 4 Accent 5" w:uiPriority="49"/>
+    <w:lsdException w:name="List Table 5 Dark Accent 5" w:uiPriority="50"/>
+    <w:lsdException w:name="List Table 6 Colorful Accent 5" w:uiPriority="51"/>
+    <w:lsdException w:name="List Table 7 Colorful Accent 5" w:uiPriority="52"/>
+    <w:lsdException w:name="List Table 1 Light Accent 6" w:uiPriority="46"/>
+    <w:lsdException w:name="List Table 2 Accent 6" w:uiPriority="47"/>
+    <w:lsdException w:name="List Table 3 Accent 6" w:uiPriority="48"/>
+    <w:lsdException w:name="List Table 4 Accent 6" w:uiPriority="49"/>
+    <w:lsdException w:name="List Table 5 Dark Accent 6" w:uiPriority="50"/>
+    <w:lsdException w:name="List Table 6 Colorful Accent 6" w:uiPriority="51"/>
+    <w:lsdException w:name="List Table 7 Colorful Accent 6" w:uiPriority="52"/>
   </w:latentStyles>
   <w:style w:type="paragraph" w:default="1" w:styleId="Normal">
     <w:name w:val="Normal"/>
@@ -3602,7 +4530,6 @@
     <w:uiPriority w:val="99"/>
     <w:semiHidden/>
     <w:unhideWhenUsed/>
-    <w:qFormat/>
     <w:tblPr>
       <w:tblInd w:w="0" w:type="dxa"/>
       <w:tblCellMar>
@@ -3690,6 +4617,32 @@
     <w:name w:val="ya-q-full-text"/>
     <w:basedOn w:val="DefaultParagraphFont"/>
     <w:rsid w:val="00A07D17"/>
+  </w:style>
+  <w:style w:type="paragraph" w:styleId="BodyText">
+    <w:name w:val="Body Text"/>
+    <w:basedOn w:val="Normal"/>
+    <w:link w:val="BodyTextChar"/>
+    <w:rsid w:val="0028475B"/>
+    <w:pPr>
+      <w:spacing w:after="0" w:line="240" w:lineRule="auto"/>
+      <w:jc w:val="both"/>
+    </w:pPr>
+    <w:rPr>
+      <w:rFonts w:ascii="Times" w:eastAsia="Times New Roman" w:hAnsi="Times" w:cs="Times New Roman"/>
+      <w:sz w:val="20"/>
+      <w:szCs w:val="20"/>
+    </w:rPr>
+  </w:style>
+  <w:style w:type="character" w:customStyle="1" w:styleId="BodyTextChar">
+    <w:name w:val="Body Text Char"/>
+    <w:basedOn w:val="DefaultParagraphFont"/>
+    <w:link w:val="BodyText"/>
+    <w:rsid w:val="0028475B"/>
+    <w:rPr>
+      <w:rFonts w:ascii="Times" w:eastAsia="Times New Roman" w:hAnsi="Times" w:cs="Times New Roman"/>
+      <w:sz w:val="20"/>
+      <w:szCs w:val="20"/>
+    </w:rPr>
   </w:style>
 </w:styles>
 </file>
@@ -3949,7 +4902,7 @@
   <a:extraClrSchemeLst/>
   <a:extLst>
     <a:ext uri="{05A4C25C-085E-4340-85A3-A5531E510DB2}">
-      <thm15:themeFamily xmlns:thm15="http://schemas.microsoft.com/office/thememl/2012/main" xmlns="" name="Office Theme" id="{62F939B6-93AF-4DB8-9C6B-D6C7DFDC589F}" vid="{4A3C46E8-61CC-4603-A589-7422A47A8E4A}"/>
+      <thm15:themeFamily xmlns:thm15="http://schemas.microsoft.com/office/thememl/2012/main" name="Office Theme" id="{62F939B6-93AF-4DB8-9C6B-D6C7DFDC589F}" vid="{4A3C46E8-61CC-4603-A589-7422A47A8E4A}"/>
     </a:ext>
   </a:extLst>
 </a:theme>

</xml_diff>

<commit_message>
done with lab 5
</commit_message>
<xml_diff>
--- a/Lab5-Piano/Lab 5 Report.docx
+++ b/Lab5-Piano/Lab 5 Report.docx
@@ -4707,6 +4707,8 @@
         </w:rPr>
         <w:t>pan on the analyzer's datasheet</w:t>
       </w:r>
+      <w:bookmarkStart w:id="0" w:name="_GoBack"/>
+      <w:bookmarkEnd w:id="0"/>
     </w:p>
     <w:p>
       <w:pPr>
@@ -4771,18 +4773,7 @@
           <w:sz w:val="24"/>
           <w:szCs w:val="24"/>
         </w:rPr>
-        <w:t>Output from the TM4C is converted into v</w:t>
-      </w:r>
-      <w:bookmarkStart w:id="0" w:name="_GoBack"/>
-      <w:bookmarkEnd w:id="0"/>
-      <w:r>
-        <w:rPr>
-          <w:rFonts w:ascii="Times New Roman" w:hAnsi="Times New Roman"/>
-          <w:color w:val="000000"/>
-          <w:sz w:val="24"/>
-          <w:szCs w:val="24"/>
-        </w:rPr>
-        <w:t>oltage by the DAC, but the speaker needs a lot of current. The max current the TM4C can source is 8ma so we use the amp to not only convert the voltage into current, but to also boost it to an amount that can drive the speaker.</w:t>
+        <w:t>Output from the TM4C is converted into voltage by the DAC, but the speaker needs a lot of current. The max current the TM4C can source is 8ma so we use the amp to not only convert the voltage into current, but to also boost it to an amount that can drive the speaker.</w:t>
       </w:r>
     </w:p>
     <w:sectPr>

</xml_diff>